<commit_message>
Updated till 2nd Feb
</commit_message>
<xml_diff>
--- a/Java/Theory/11. Array.docx
+++ b/Java/Theory/11. Array.docx
@@ -148,197 +148,198 @@
           <w:u w:val="single"/>
           <w:lang w:val="en-US"/>
         </w:rPr>
-        <w:t>#</w:t>
-      </w:r>
-      <w:r>
+        <w:t>#1 way</w:t>
+      </w:r>
+    </w:p>
+    <w:p>
+      <w:pPr>
+        <w:rPr>
+          <w:lang w:val="en-US"/>
+        </w:rPr>
+      </w:pPr>
+      <w:proofErr w:type="spellStart"/>
+      <w:r>
+        <w:rPr>
+          <w:sz w:val="28"/>
+          <w:lang w:val="en-US"/>
+        </w:rPr>
+        <w:t>int</w:t>
+      </w:r>
+      <w:proofErr w:type="spellEnd"/>
+      <w:r>
+        <w:rPr>
+          <w:sz w:val="28"/>
+          <w:lang w:val="en-US"/>
+        </w:rPr>
+        <w:t xml:space="preserve"> </w:t>
+      </w:r>
+      <w:proofErr w:type="gramStart"/>
+      <w:r>
+        <w:rPr>
+          <w:sz w:val="28"/>
+          <w:lang w:val="en-US"/>
+        </w:rPr>
+        <w:t>marks</w:t>
+      </w:r>
+      <w:r>
+        <w:rPr>
+          <w:sz w:val="28"/>
+          <w:lang w:val="en-US"/>
+        </w:rPr>
+        <w:t>[</w:t>
+      </w:r>
+      <w:proofErr w:type="gramEnd"/>
+      <w:r>
+        <w:rPr>
+          <w:sz w:val="28"/>
+          <w:lang w:val="en-US"/>
+        </w:rPr>
+        <w:t>]</w:t>
+      </w:r>
+      <w:r>
+        <w:rPr>
+          <w:sz w:val="28"/>
+          <w:lang w:val="en-US"/>
+        </w:rPr>
+        <w:t xml:space="preserve"> = new </w:t>
+      </w:r>
+      <w:proofErr w:type="spellStart"/>
+      <w:r>
+        <w:rPr>
+          <w:sz w:val="28"/>
+          <w:lang w:val="en-US"/>
+        </w:rPr>
+        <w:t>int</w:t>
+      </w:r>
+      <w:proofErr w:type="spellEnd"/>
+      <w:r>
+        <w:rPr>
+          <w:sz w:val="28"/>
+          <w:lang w:val="en-US"/>
+        </w:rPr>
+        <w:t xml:space="preserve">[5]; </w:t>
+      </w:r>
+      <w:r>
+        <w:rPr>
+          <w:sz w:val="28"/>
+          <w:lang w:val="en-US"/>
+        </w:rPr>
+        <w:tab/>
+      </w:r>
+      <w:r>
+        <w:rPr>
+          <w:lang w:val="en-US"/>
+        </w:rPr>
+        <w:t>//declaring marks size</w:t>
+      </w:r>
+    </w:p>
+    <w:p>
+      <w:pPr>
+        <w:rPr>
+          <w:sz w:val="28"/>
+          <w:lang w:val="en-US"/>
+        </w:rPr>
+      </w:pPr>
+      <w:r>
+        <w:rPr>
+          <w:sz w:val="28"/>
+          <w:lang w:val="en-US"/>
+        </w:rPr>
+        <w:t>marks[0]  = 70;</w:t>
+      </w:r>
+      <w:r>
+        <w:rPr>
+          <w:sz w:val="28"/>
+          <w:lang w:val="en-US"/>
+        </w:rPr>
+        <w:br/>
+      </w:r>
+      <w:r>
+        <w:rPr>
+          <w:sz w:val="28"/>
+          <w:lang w:val="en-US"/>
+        </w:rPr>
+        <w:t xml:space="preserve">marks[0]  = </w:t>
+      </w:r>
+      <w:r>
+        <w:rPr>
+          <w:sz w:val="28"/>
+          <w:lang w:val="en-US"/>
+        </w:rPr>
+        <w:t>8</w:t>
+      </w:r>
+      <w:r>
+        <w:rPr>
+          <w:sz w:val="28"/>
+          <w:lang w:val="en-US"/>
+        </w:rPr>
+        <w:t>0;</w:t>
+      </w:r>
+      <w:r>
+        <w:rPr>
+          <w:sz w:val="28"/>
+          <w:lang w:val="en-US"/>
+        </w:rPr>
+        <w:br/>
+      </w:r>
+      <w:r>
+        <w:rPr>
+          <w:sz w:val="28"/>
+          <w:lang w:val="en-US"/>
+        </w:rPr>
+        <w:t xml:space="preserve">marks[0]  = </w:t>
+      </w:r>
+      <w:r>
+        <w:rPr>
+          <w:sz w:val="28"/>
+          <w:lang w:val="en-US"/>
+        </w:rPr>
+        <w:t>6</w:t>
+      </w:r>
+      <w:r>
+        <w:rPr>
+          <w:sz w:val="28"/>
+          <w:lang w:val="en-US"/>
+        </w:rPr>
+        <w:t>0;</w:t>
+      </w:r>
+      <w:r>
+        <w:rPr>
+          <w:sz w:val="28"/>
+          <w:lang w:val="en-US"/>
+        </w:rPr>
+        <w:br/>
+      </w:r>
+      <w:r>
+        <w:rPr>
+          <w:sz w:val="28"/>
+          <w:lang w:val="en-US"/>
+        </w:rPr>
+        <w:t xml:space="preserve">marks[0]  = </w:t>
+      </w:r>
+      <w:r>
+        <w:rPr>
+          <w:sz w:val="28"/>
+          <w:lang w:val="en-US"/>
+        </w:rPr>
+        <w:t>5</w:t>
+      </w:r>
+      <w:r>
+        <w:rPr>
+          <w:sz w:val="28"/>
+          <w:lang w:val="en-US"/>
+        </w:rPr>
+        <w:t>0;</w:t>
+      </w:r>
+    </w:p>
+    <w:p>
+      <w:pPr>
         <w:rPr>
           <w:sz w:val="28"/>
           <w:u w:val="single"/>
           <w:lang w:val="en-US"/>
         </w:rPr>
-        <w:t>1 way</w:t>
-      </w:r>
-    </w:p>
-    <w:p>
-      <w:pPr>
-        <w:rPr>
-          <w:lang w:val="en-US"/>
-        </w:rPr>
-      </w:pPr>
-      <w:proofErr w:type="spellStart"/>
-      <w:r>
-        <w:rPr>
-          <w:sz w:val="28"/>
-          <w:lang w:val="en-US"/>
-        </w:rPr>
-        <w:t>int</w:t>
-      </w:r>
-      <w:proofErr w:type="spellEnd"/>
-      <w:r>
-        <w:rPr>
-          <w:sz w:val="28"/>
-          <w:lang w:val="en-US"/>
-        </w:rPr>
-        <w:t xml:space="preserve"> </w:t>
-      </w:r>
-      <w:proofErr w:type="gramStart"/>
-      <w:r>
-        <w:rPr>
-          <w:sz w:val="28"/>
-          <w:lang w:val="en-US"/>
-        </w:rPr>
-        <w:t>marks</w:t>
-      </w:r>
-      <w:r>
-        <w:rPr>
-          <w:sz w:val="28"/>
-          <w:lang w:val="en-US"/>
-        </w:rPr>
-        <w:t>[</w:t>
-      </w:r>
-      <w:proofErr w:type="gramEnd"/>
-      <w:r>
-        <w:rPr>
-          <w:sz w:val="28"/>
-          <w:lang w:val="en-US"/>
-        </w:rPr>
-        <w:t>]</w:t>
-      </w:r>
-      <w:r>
-        <w:rPr>
-          <w:sz w:val="28"/>
-          <w:lang w:val="en-US"/>
-        </w:rPr>
-        <w:t xml:space="preserve"> = new </w:t>
-      </w:r>
-      <w:proofErr w:type="spellStart"/>
-      <w:r>
-        <w:rPr>
-          <w:sz w:val="28"/>
-          <w:lang w:val="en-US"/>
-        </w:rPr>
-        <w:t>int</w:t>
-      </w:r>
-      <w:proofErr w:type="spellEnd"/>
-      <w:r>
-        <w:rPr>
-          <w:sz w:val="28"/>
-          <w:lang w:val="en-US"/>
-        </w:rPr>
-        <w:t xml:space="preserve">[5]; </w:t>
-      </w:r>
-      <w:r>
-        <w:rPr>
-          <w:sz w:val="28"/>
-          <w:lang w:val="en-US"/>
-        </w:rPr>
-        <w:tab/>
-      </w:r>
-      <w:r>
-        <w:rPr>
-          <w:lang w:val="en-US"/>
-        </w:rPr>
-        <w:t>//declaring marks size</w:t>
-      </w:r>
-    </w:p>
-    <w:p>
-      <w:pPr>
-        <w:rPr>
-          <w:sz w:val="28"/>
-          <w:lang w:val="en-US"/>
-        </w:rPr>
-      </w:pPr>
-      <w:r>
-        <w:rPr>
-          <w:sz w:val="28"/>
-          <w:lang w:val="en-US"/>
-        </w:rPr>
-        <w:t>marks[0]  = 70;</w:t>
-      </w:r>
-      <w:r>
-        <w:rPr>
-          <w:sz w:val="28"/>
-          <w:lang w:val="en-US"/>
-        </w:rPr>
-        <w:br/>
-      </w:r>
-      <w:r>
-        <w:rPr>
-          <w:sz w:val="28"/>
-          <w:lang w:val="en-US"/>
-        </w:rPr>
-        <w:t xml:space="preserve">marks[0]  = </w:t>
-      </w:r>
-      <w:r>
-        <w:rPr>
-          <w:sz w:val="28"/>
-          <w:lang w:val="en-US"/>
-        </w:rPr>
-        <w:t>8</w:t>
-      </w:r>
-      <w:r>
-        <w:rPr>
-          <w:sz w:val="28"/>
-          <w:lang w:val="en-US"/>
-        </w:rPr>
-        <w:t>0;</w:t>
-      </w:r>
-      <w:r>
-        <w:rPr>
-          <w:sz w:val="28"/>
-          <w:lang w:val="en-US"/>
-        </w:rPr>
-        <w:br/>
-      </w:r>
-      <w:r>
-        <w:rPr>
-          <w:sz w:val="28"/>
-          <w:lang w:val="en-US"/>
-        </w:rPr>
-        <w:t xml:space="preserve">marks[0]  = </w:t>
-      </w:r>
-      <w:r>
-        <w:rPr>
-          <w:sz w:val="28"/>
-          <w:lang w:val="en-US"/>
-        </w:rPr>
-        <w:t>6</w:t>
-      </w:r>
-      <w:r>
-        <w:rPr>
-          <w:sz w:val="28"/>
-          <w:lang w:val="en-US"/>
-        </w:rPr>
-        <w:t>0;</w:t>
-      </w:r>
-      <w:r>
-        <w:rPr>
-          <w:sz w:val="28"/>
-          <w:lang w:val="en-US"/>
-        </w:rPr>
-        <w:br/>
-      </w:r>
-      <w:r>
-        <w:rPr>
-          <w:sz w:val="28"/>
-          <w:lang w:val="en-US"/>
-        </w:rPr>
-        <w:t xml:space="preserve">marks[0]  = </w:t>
-      </w:r>
-      <w:r>
-        <w:rPr>
-          <w:sz w:val="28"/>
-          <w:lang w:val="en-US"/>
-        </w:rPr>
-        <w:t>5</w:t>
-      </w:r>
-      <w:r>
-        <w:rPr>
-          <w:sz w:val="28"/>
-          <w:lang w:val="en-US"/>
-        </w:rPr>
-        <w:t>0;</w:t>
-      </w:r>
+      </w:pPr>
     </w:p>
     <w:p>
       <w:pPr>
@@ -348,22 +349,21 @@
           <w:lang w:val="en-US"/>
         </w:rPr>
       </w:pPr>
-    </w:p>
-    <w:p>
-      <w:pPr>
+      <w:r>
         <w:rPr>
           <w:sz w:val="28"/>
           <w:u w:val="single"/>
           <w:lang w:val="en-US"/>
         </w:rPr>
-      </w:pPr>
+        <w:t>#</w:t>
+      </w:r>
       <w:r>
         <w:rPr>
           <w:sz w:val="28"/>
           <w:u w:val="single"/>
           <w:lang w:val="en-US"/>
         </w:rPr>
-        <w:t>#</w:t>
+        <w:t>2</w:t>
       </w:r>
       <w:r>
         <w:rPr>
@@ -371,76 +371,75 @@
           <w:u w:val="single"/>
           <w:lang w:val="en-US"/>
         </w:rPr>
-        <w:t>2</w:t>
-      </w:r>
-      <w:r>
+        <w:t xml:space="preserve"> way</w:t>
+      </w:r>
+    </w:p>
+    <w:p>
+      <w:pPr>
         <w:rPr>
           <w:sz w:val="28"/>
-          <w:u w:val="single"/>
-          <w:lang w:val="en-US"/>
-        </w:rPr>
-        <w:t xml:space="preserve"> way</w:t>
-      </w:r>
-    </w:p>
-    <w:p>
-      <w:pPr>
+          <w:lang w:val="en-US"/>
+        </w:rPr>
+      </w:pPr>
+      <w:proofErr w:type="spellStart"/>
+      <w:r>
         <w:rPr>
           <w:sz w:val="28"/>
           <w:lang w:val="en-US"/>
         </w:rPr>
-      </w:pPr>
-      <w:proofErr w:type="spellStart"/>
+        <w:t>Int</w:t>
+      </w:r>
+      <w:proofErr w:type="spellEnd"/>
       <w:r>
         <w:rPr>
           <w:sz w:val="28"/>
           <w:lang w:val="en-US"/>
         </w:rPr>
-        <w:t>Int</w:t>
-      </w:r>
-      <w:proofErr w:type="spellEnd"/>
+        <w:t xml:space="preserve"> </w:t>
+      </w:r>
+      <w:proofErr w:type="gramStart"/>
       <w:r>
         <w:rPr>
           <w:sz w:val="28"/>
           <w:lang w:val="en-US"/>
         </w:rPr>
-        <w:t xml:space="preserve"> </w:t>
-      </w:r>
-      <w:proofErr w:type="gramStart"/>
+        <w:t>marks[</w:t>
+      </w:r>
+      <w:proofErr w:type="gramEnd"/>
       <w:r>
         <w:rPr>
           <w:sz w:val="28"/>
           <w:lang w:val="en-US"/>
         </w:rPr>
-        <w:t>marks[</w:t>
-      </w:r>
-      <w:proofErr w:type="gramEnd"/>
+        <w:t>] = {</w:t>
+      </w:r>
       <w:r>
         <w:rPr>
           <w:sz w:val="28"/>
           <w:lang w:val="en-US"/>
         </w:rPr>
-        <w:t>] = {</w:t>
+        <w:t>70</w:t>
       </w:r>
       <w:r>
         <w:rPr>
           <w:sz w:val="28"/>
           <w:lang w:val="en-US"/>
         </w:rPr>
-        <w:t>70</w:t>
+        <w:t>, 8</w:t>
       </w:r>
       <w:r>
         <w:rPr>
           <w:sz w:val="28"/>
           <w:lang w:val="en-US"/>
         </w:rPr>
-        <w:t xml:space="preserve">, </w:t>
+        <w:t>0</w:t>
       </w:r>
       <w:r>
         <w:rPr>
           <w:sz w:val="28"/>
           <w:lang w:val="en-US"/>
         </w:rPr>
-        <w:t>8</w:t>
+        <w:t>, 6</w:t>
       </w:r>
       <w:r>
         <w:rPr>
@@ -454,35 +453,7 @@
           <w:sz w:val="28"/>
           <w:lang w:val="en-US"/>
         </w:rPr>
-        <w:t xml:space="preserve">, </w:t>
-      </w:r>
-      <w:r>
-        <w:rPr>
-          <w:sz w:val="28"/>
-          <w:lang w:val="en-US"/>
-        </w:rPr>
-        <w:t>6</w:t>
-      </w:r>
-      <w:r>
-        <w:rPr>
-          <w:sz w:val="28"/>
-          <w:lang w:val="en-US"/>
-        </w:rPr>
-        <w:t>0</w:t>
-      </w:r>
-      <w:r>
-        <w:rPr>
-          <w:sz w:val="28"/>
-          <w:lang w:val="en-US"/>
-        </w:rPr>
-        <w:t xml:space="preserve">, </w:t>
-      </w:r>
-      <w:r>
-        <w:rPr>
-          <w:sz w:val="28"/>
-          <w:lang w:val="en-US"/>
-        </w:rPr>
-        <w:t>5</w:t>
+        <w:t>, 5</w:t>
       </w:r>
       <w:r>
         <w:rPr>
@@ -1119,6 +1090,114 @@
           <w:sz w:val="24"/>
           <w:lang w:val="en-US"/>
         </w:rPr>
+        <w:t xml:space="preserve">   </w:t>
+      </w:r>
+      <w:r>
+        <w:rPr>
+          <w:sz w:val="24"/>
+          <w:lang w:val="en-US"/>
+        </w:rPr>
+        <w:t>// Take the size of the array from the user</w:t>
+      </w:r>
+      <w:r>
+        <w:rPr>
+          <w:sz w:val="24"/>
+          <w:lang w:val="en-US"/>
+        </w:rPr>
+        <w:br/>
+        <w:t xml:space="preserve">   </w:t>
+      </w:r>
+      <w:r>
+        <w:rPr>
+          <w:sz w:val="24"/>
+          <w:lang w:val="en-US"/>
+        </w:rPr>
+        <w:t xml:space="preserve"> </w:t>
+      </w:r>
+      <w:proofErr w:type="spellStart"/>
+      <w:r>
+        <w:rPr>
+          <w:sz w:val="24"/>
+          <w:lang w:val="en-US"/>
+        </w:rPr>
+        <w:t>int</w:t>
+      </w:r>
+      <w:proofErr w:type="spellEnd"/>
+      <w:r>
+        <w:rPr>
+          <w:sz w:val="24"/>
+          <w:lang w:val="en-US"/>
+        </w:rPr>
+        <w:t xml:space="preserve"> </w:t>
+      </w:r>
+      <w:proofErr w:type="spellStart"/>
+      <w:r>
+        <w:rPr>
+          <w:sz w:val="24"/>
+          <w:lang w:val="en-US"/>
+        </w:rPr>
+        <w:t>arrSize</w:t>
+      </w:r>
+      <w:proofErr w:type="spellEnd"/>
+      <w:r>
+        <w:rPr>
+          <w:sz w:val="24"/>
+          <w:lang w:val="en-US"/>
+        </w:rPr>
+        <w:t xml:space="preserve"> = </w:t>
+      </w:r>
+      <w:proofErr w:type="spellStart"/>
+      <w:r>
+        <w:rPr>
+          <w:sz w:val="24"/>
+          <w:lang w:val="en-US"/>
+        </w:rPr>
+        <w:t>input.nextInt</w:t>
+      </w:r>
+      <w:proofErr w:type="spellEnd"/>
+      <w:r>
+        <w:rPr>
+          <w:sz w:val="24"/>
+          <w:lang w:val="en-US"/>
+        </w:rPr>
+        <w:t>();</w:t>
+      </w:r>
+    </w:p>
+    <w:p>
+      <w:pPr>
+        <w:rPr>
+          <w:sz w:val="24"/>
+          <w:lang w:val="en-US"/>
+        </w:rPr>
+      </w:pPr>
+    </w:p>
+    <w:p>
+      <w:pPr>
+        <w:rPr>
+          <w:sz w:val="24"/>
+          <w:lang w:val="en-US"/>
+        </w:rPr>
+      </w:pPr>
+      <w:r>
+        <w:rPr>
+          <w:sz w:val="24"/>
+          <w:lang w:val="en-US"/>
+        </w:rPr>
+        <w:t xml:space="preserve">    // Set the size of the array</w:t>
+      </w:r>
+    </w:p>
+    <w:p>
+      <w:pPr>
+        <w:rPr>
+          <w:sz w:val="24"/>
+          <w:lang w:val="en-US"/>
+        </w:rPr>
+      </w:pPr>
+      <w:r>
+        <w:rPr>
+          <w:sz w:val="24"/>
+          <w:lang w:val="en-US"/>
+        </w:rPr>
         <w:t xml:space="preserve">    </w:t>
       </w:r>
       <w:proofErr w:type="spellStart"/>
@@ -1138,6 +1217,47 @@
         <w:t xml:space="preserve"> </w:t>
       </w:r>
       <w:proofErr w:type="spellStart"/>
+      <w:proofErr w:type="gramStart"/>
+      <w:r>
+        <w:rPr>
+          <w:sz w:val="24"/>
+          <w:lang w:val="en-US"/>
+        </w:rPr>
+        <w:t>arr</w:t>
+      </w:r>
+      <w:proofErr w:type="spellEnd"/>
+      <w:r>
+        <w:rPr>
+          <w:sz w:val="24"/>
+          <w:lang w:val="en-US"/>
+        </w:rPr>
+        <w:t>[</w:t>
+      </w:r>
+      <w:proofErr w:type="gramEnd"/>
+      <w:r>
+        <w:rPr>
+          <w:sz w:val="24"/>
+          <w:lang w:val="en-US"/>
+        </w:rPr>
+        <w:t xml:space="preserve">] = new </w:t>
+      </w:r>
+      <w:proofErr w:type="spellStart"/>
+      <w:r>
+        <w:rPr>
+          <w:sz w:val="24"/>
+          <w:lang w:val="en-US"/>
+        </w:rPr>
+        <w:t>int</w:t>
+      </w:r>
+      <w:proofErr w:type="spellEnd"/>
+      <w:r>
+        <w:rPr>
+          <w:sz w:val="24"/>
+          <w:lang w:val="en-US"/>
+        </w:rPr>
+        <w:t>[</w:t>
+      </w:r>
+      <w:proofErr w:type="spellStart"/>
       <w:r>
         <w:rPr>
           <w:sz w:val="24"/>
@@ -1151,15 +1271,259 @@
           <w:sz w:val="24"/>
           <w:lang w:val="en-US"/>
         </w:rPr>
-        <w:t xml:space="preserve"> = </w:t>
-      </w:r>
-      <w:proofErr w:type="spellStart"/>
+        <w:t xml:space="preserve">];  </w:t>
+      </w:r>
+    </w:p>
+    <w:p>
+      <w:pPr>
+        <w:rPr>
+          <w:sz w:val="24"/>
+          <w:lang w:val="en-US"/>
+        </w:rPr>
+      </w:pPr>
+    </w:p>
+    <w:p>
+      <w:pPr>
+        <w:rPr>
+          <w:sz w:val="24"/>
+          <w:lang w:val="en-US"/>
+        </w:rPr>
+      </w:pPr>
+      <w:r>
+        <w:rPr>
+          <w:sz w:val="24"/>
+          <w:lang w:val="en-US"/>
+        </w:rPr>
+        <w:t xml:space="preserve">    </w:t>
+      </w:r>
+      <w:proofErr w:type="spellStart"/>
+      <w:r>
+        <w:rPr>
+          <w:sz w:val="24"/>
+          <w:lang w:val="en-US"/>
+        </w:rPr>
+        <w:t>System.out.println</w:t>
+      </w:r>
+      <w:proofErr w:type="spellEnd"/>
+      <w:r>
+        <w:rPr>
+          <w:sz w:val="24"/>
+          <w:lang w:val="en-US"/>
+        </w:rPr>
+        <w:t>("\n");</w:t>
+      </w:r>
+    </w:p>
+    <w:p>
+      <w:pPr>
+        <w:rPr>
+          <w:sz w:val="24"/>
+          <w:lang w:val="en-US"/>
+        </w:rPr>
+      </w:pPr>
+    </w:p>
+    <w:p>
+      <w:pPr>
+        <w:rPr>
+          <w:sz w:val="24"/>
+          <w:lang w:val="en-US"/>
+        </w:rPr>
+      </w:pPr>
+      <w:r>
+        <w:rPr>
+          <w:sz w:val="24"/>
+          <w:lang w:val="en-US"/>
+        </w:rPr>
+        <w:t xml:space="preserve">    // Taking the elements in the array</w:t>
+      </w:r>
+    </w:p>
+    <w:p>
+      <w:pPr>
+        <w:rPr>
+          <w:sz w:val="24"/>
+          <w:lang w:val="en-US"/>
+        </w:rPr>
+      </w:pPr>
+      <w:r>
+        <w:rPr>
+          <w:sz w:val="24"/>
+          <w:lang w:val="en-US"/>
+        </w:rPr>
+        <w:t xml:space="preserve">    </w:t>
+      </w:r>
+      <w:proofErr w:type="spellStart"/>
+      <w:r>
+        <w:rPr>
+          <w:sz w:val="24"/>
+          <w:lang w:val="en-US"/>
+        </w:rPr>
+        <w:t>System.out.println</w:t>
+      </w:r>
+      <w:proofErr w:type="spellEnd"/>
+      <w:r>
+        <w:rPr>
+          <w:sz w:val="24"/>
+          <w:lang w:val="en-US"/>
+        </w:rPr>
+        <w:t>("Enter the elements in the Array:");</w:t>
+      </w:r>
+    </w:p>
+    <w:p>
+      <w:pPr>
+        <w:rPr>
+          <w:sz w:val="24"/>
+          <w:lang w:val="en-US"/>
+        </w:rPr>
+      </w:pPr>
+      <w:r>
+        <w:rPr>
+          <w:sz w:val="24"/>
+          <w:lang w:val="en-US"/>
+        </w:rPr>
+        <w:t xml:space="preserve">    </w:t>
+      </w:r>
       <w:proofErr w:type="gramStart"/>
       <w:r>
         <w:rPr>
           <w:sz w:val="24"/>
           <w:lang w:val="en-US"/>
         </w:rPr>
+        <w:t>for(</w:t>
+      </w:r>
+      <w:proofErr w:type="spellStart"/>
+      <w:proofErr w:type="gramEnd"/>
+      <w:r>
+        <w:rPr>
+          <w:sz w:val="24"/>
+          <w:lang w:val="en-US"/>
+        </w:rPr>
+        <w:t>int</w:t>
+      </w:r>
+      <w:proofErr w:type="spellEnd"/>
+      <w:r>
+        <w:rPr>
+          <w:sz w:val="24"/>
+          <w:lang w:val="en-US"/>
+        </w:rPr>
+        <w:t xml:space="preserve"> </w:t>
+      </w:r>
+      <w:proofErr w:type="spellStart"/>
+      <w:r>
+        <w:rPr>
+          <w:sz w:val="24"/>
+          <w:lang w:val="en-US"/>
+        </w:rPr>
+        <w:t>i</w:t>
+      </w:r>
+      <w:proofErr w:type="spellEnd"/>
+      <w:r>
+        <w:rPr>
+          <w:sz w:val="24"/>
+          <w:lang w:val="en-US"/>
+        </w:rPr>
+        <w:t xml:space="preserve"> =0; </w:t>
+      </w:r>
+      <w:proofErr w:type="spellStart"/>
+      <w:r>
+        <w:rPr>
+          <w:sz w:val="24"/>
+          <w:lang w:val="en-US"/>
+        </w:rPr>
+        <w:t>i</w:t>
+      </w:r>
+      <w:proofErr w:type="spellEnd"/>
+      <w:r>
+        <w:rPr>
+          <w:sz w:val="24"/>
+          <w:lang w:val="en-US"/>
+        </w:rPr>
+        <w:t>&lt;</w:t>
+      </w:r>
+      <w:proofErr w:type="spellStart"/>
+      <w:r>
+        <w:rPr>
+          <w:sz w:val="24"/>
+          <w:lang w:val="en-US"/>
+        </w:rPr>
+        <w:t>arr.length</w:t>
+      </w:r>
+      <w:proofErr w:type="spellEnd"/>
+      <w:r>
+        <w:rPr>
+          <w:sz w:val="24"/>
+          <w:lang w:val="en-US"/>
+        </w:rPr>
+        <w:t xml:space="preserve">; </w:t>
+      </w:r>
+      <w:proofErr w:type="spellStart"/>
+      <w:r>
+        <w:rPr>
+          <w:sz w:val="24"/>
+          <w:lang w:val="en-US"/>
+        </w:rPr>
+        <w:t>i</w:t>
+      </w:r>
+      <w:proofErr w:type="spellEnd"/>
+      <w:r>
+        <w:rPr>
+          <w:sz w:val="24"/>
+          <w:lang w:val="en-US"/>
+        </w:rPr>
+        <w:t>++){</w:t>
+      </w:r>
+    </w:p>
+    <w:p>
+      <w:pPr>
+        <w:rPr>
+          <w:sz w:val="24"/>
+          <w:lang w:val="en-US"/>
+        </w:rPr>
+      </w:pPr>
+      <w:r>
+        <w:rPr>
+          <w:sz w:val="24"/>
+          <w:lang w:val="en-US"/>
+        </w:rPr>
+        <w:t xml:space="preserve">      </w:t>
+      </w:r>
+      <w:proofErr w:type="spellStart"/>
+      <w:r>
+        <w:rPr>
+          <w:sz w:val="24"/>
+          <w:lang w:val="en-US"/>
+        </w:rPr>
+        <w:t>arr</w:t>
+      </w:r>
+      <w:proofErr w:type="spellEnd"/>
+      <w:r>
+        <w:rPr>
+          <w:sz w:val="24"/>
+          <w:lang w:val="en-US"/>
+        </w:rPr>
+        <w:t>[</w:t>
+      </w:r>
+      <w:proofErr w:type="spellStart"/>
+      <w:r>
+        <w:rPr>
+          <w:sz w:val="24"/>
+          <w:lang w:val="en-US"/>
+        </w:rPr>
+        <w:t>i</w:t>
+      </w:r>
+      <w:proofErr w:type="spellEnd"/>
+      <w:r>
+        <w:rPr>
+          <w:sz w:val="24"/>
+          <w:lang w:val="en-US"/>
+        </w:rPr>
+        <w:t xml:space="preserve">] = </w:t>
+      </w:r>
+      <w:proofErr w:type="spellStart"/>
+      <w:proofErr w:type="gramStart"/>
+      <w:r>
+        <w:rPr>
+          <w:sz w:val="24"/>
+          <w:lang w:val="en-US"/>
+        </w:rPr>
         <w:t>input.nextInt</w:t>
       </w:r>
       <w:proofErr w:type="spellEnd"/>
@@ -1179,34 +1543,35 @@
           <w:lang w:val="en-US"/>
         </w:rPr>
       </w:pPr>
-    </w:p>
-    <w:p>
-      <w:pPr>
-        <w:rPr>
-          <w:sz w:val="24"/>
-          <w:lang w:val="en-US"/>
-        </w:rPr>
-      </w:pPr>
-      <w:r>
-        <w:rPr>
-          <w:sz w:val="24"/>
-          <w:lang w:val="en-US"/>
-        </w:rPr>
-        <w:t xml:space="preserve">    // Set the size of the array</w:t>
-      </w:r>
-    </w:p>
-    <w:p>
-      <w:pPr>
-        <w:rPr>
-          <w:sz w:val="24"/>
-          <w:lang w:val="en-US"/>
-        </w:rPr>
-      </w:pPr>
-      <w:r>
-        <w:rPr>
-          <w:sz w:val="24"/>
-          <w:lang w:val="en-US"/>
-        </w:rPr>
+      <w:r>
+        <w:rPr>
+          <w:sz w:val="24"/>
+          <w:lang w:val="en-US"/>
+        </w:rPr>
+        <w:t xml:space="preserve">    }</w:t>
+      </w:r>
+    </w:p>
+    <w:p>
+      <w:pPr>
+        <w:rPr>
+          <w:sz w:val="24"/>
+          <w:lang w:val="en-US"/>
+        </w:rPr>
+      </w:pPr>
+    </w:p>
+    <w:p>
+      <w:pPr>
+        <w:rPr>
+          <w:sz w:val="24"/>
+          <w:lang w:val="en-US"/>
+        </w:rPr>
+      </w:pPr>
+      <w:r>
+        <w:rPr>
+          <w:sz w:val="24"/>
+          <w:lang w:val="en-US"/>
+        </w:rPr>
+        <w:lastRenderedPageBreak/>
         <w:t xml:space="preserve">    </w:t>
       </w:r>
       <w:proofErr w:type="spellStart"/>
@@ -1215,102 +1580,6 @@
           <w:sz w:val="24"/>
           <w:lang w:val="en-US"/>
         </w:rPr>
-        <w:t>int</w:t>
-      </w:r>
-      <w:proofErr w:type="spellEnd"/>
-      <w:r>
-        <w:rPr>
-          <w:sz w:val="24"/>
-          <w:lang w:val="en-US"/>
-        </w:rPr>
-        <w:t xml:space="preserve"> </w:t>
-      </w:r>
-      <w:proofErr w:type="spellStart"/>
-      <w:proofErr w:type="gramStart"/>
-      <w:r>
-        <w:rPr>
-          <w:sz w:val="24"/>
-          <w:lang w:val="en-US"/>
-        </w:rPr>
-        <w:t>arr</w:t>
-      </w:r>
-      <w:proofErr w:type="spellEnd"/>
-      <w:r>
-        <w:rPr>
-          <w:sz w:val="24"/>
-          <w:lang w:val="en-US"/>
-        </w:rPr>
-        <w:t>[</w:t>
-      </w:r>
-      <w:proofErr w:type="gramEnd"/>
-      <w:r>
-        <w:rPr>
-          <w:sz w:val="24"/>
-          <w:lang w:val="en-US"/>
-        </w:rPr>
-        <w:t xml:space="preserve">] = new </w:t>
-      </w:r>
-      <w:proofErr w:type="spellStart"/>
-      <w:r>
-        <w:rPr>
-          <w:sz w:val="24"/>
-          <w:lang w:val="en-US"/>
-        </w:rPr>
-        <w:t>int</w:t>
-      </w:r>
-      <w:proofErr w:type="spellEnd"/>
-      <w:r>
-        <w:rPr>
-          <w:sz w:val="24"/>
-          <w:lang w:val="en-US"/>
-        </w:rPr>
-        <w:t>[</w:t>
-      </w:r>
-      <w:proofErr w:type="spellStart"/>
-      <w:r>
-        <w:rPr>
-          <w:sz w:val="24"/>
-          <w:lang w:val="en-US"/>
-        </w:rPr>
-        <w:t>arrSize</w:t>
-      </w:r>
-      <w:proofErr w:type="spellEnd"/>
-      <w:r>
-        <w:rPr>
-          <w:sz w:val="24"/>
-          <w:lang w:val="en-US"/>
-        </w:rPr>
-        <w:t xml:space="preserve">];  </w:t>
-      </w:r>
-    </w:p>
-    <w:p>
-      <w:pPr>
-        <w:rPr>
-          <w:sz w:val="24"/>
-          <w:lang w:val="en-US"/>
-        </w:rPr>
-      </w:pPr>
-    </w:p>
-    <w:p>
-      <w:pPr>
-        <w:rPr>
-          <w:sz w:val="24"/>
-          <w:lang w:val="en-US"/>
-        </w:rPr>
-      </w:pPr>
-      <w:r>
-        <w:rPr>
-          <w:sz w:val="24"/>
-          <w:lang w:val="en-US"/>
-        </w:rPr>
-        <w:t xml:space="preserve">    </w:t>
-      </w:r>
-      <w:proofErr w:type="spellStart"/>
-      <w:r>
-        <w:rPr>
-          <w:sz w:val="24"/>
-          <w:lang w:val="en-US"/>
-        </w:rPr>
         <w:t>System.out.println</w:t>
       </w:r>
       <w:proofErr w:type="spellEnd"/>
@@ -1329,289 +1598,11 @@
           <w:lang w:val="en-US"/>
         </w:rPr>
       </w:pPr>
-    </w:p>
-    <w:p>
-      <w:pPr>
-        <w:rPr>
-          <w:sz w:val="24"/>
-          <w:lang w:val="en-US"/>
-        </w:rPr>
-      </w:pPr>
-      <w:r>
-        <w:rPr>
-          <w:sz w:val="24"/>
-          <w:lang w:val="en-US"/>
-        </w:rPr>
-        <w:t xml:space="preserve">    // Taking the elements in the array</w:t>
-      </w:r>
-    </w:p>
-    <w:p>
-      <w:pPr>
-        <w:rPr>
-          <w:sz w:val="24"/>
-          <w:lang w:val="en-US"/>
-        </w:rPr>
-      </w:pPr>
-      <w:r>
-        <w:rPr>
-          <w:sz w:val="24"/>
-          <w:lang w:val="en-US"/>
-        </w:rPr>
-        <w:t xml:space="preserve">    </w:t>
-      </w:r>
-      <w:proofErr w:type="spellStart"/>
-      <w:r>
-        <w:rPr>
-          <w:sz w:val="24"/>
-          <w:lang w:val="en-US"/>
-        </w:rPr>
-        <w:t>System.out.println</w:t>
-      </w:r>
-      <w:proofErr w:type="spellEnd"/>
-      <w:r>
-        <w:rPr>
-          <w:sz w:val="24"/>
-          <w:lang w:val="en-US"/>
-        </w:rPr>
-        <w:t>("Enter the elements in the Array:");</w:t>
-      </w:r>
-    </w:p>
-    <w:p>
-      <w:pPr>
-        <w:rPr>
-          <w:sz w:val="24"/>
-          <w:lang w:val="en-US"/>
-        </w:rPr>
-      </w:pPr>
-      <w:r>
-        <w:rPr>
-          <w:sz w:val="24"/>
-          <w:lang w:val="en-US"/>
-        </w:rPr>
-        <w:t xml:space="preserve">    </w:t>
-      </w:r>
-      <w:proofErr w:type="gramStart"/>
-      <w:r>
-        <w:rPr>
-          <w:sz w:val="24"/>
-          <w:lang w:val="en-US"/>
-        </w:rPr>
-        <w:t>for(</w:t>
-      </w:r>
-      <w:proofErr w:type="spellStart"/>
-      <w:proofErr w:type="gramEnd"/>
-      <w:r>
-        <w:rPr>
-          <w:sz w:val="24"/>
-          <w:lang w:val="en-US"/>
-        </w:rPr>
-        <w:t>int</w:t>
-      </w:r>
-      <w:proofErr w:type="spellEnd"/>
-      <w:r>
-        <w:rPr>
-          <w:sz w:val="24"/>
-          <w:lang w:val="en-US"/>
-        </w:rPr>
-        <w:t xml:space="preserve"> </w:t>
-      </w:r>
-      <w:proofErr w:type="spellStart"/>
-      <w:r>
-        <w:rPr>
-          <w:sz w:val="24"/>
-          <w:lang w:val="en-US"/>
-        </w:rPr>
-        <w:t>i</w:t>
-      </w:r>
-      <w:proofErr w:type="spellEnd"/>
-      <w:r>
-        <w:rPr>
-          <w:sz w:val="24"/>
-          <w:lang w:val="en-US"/>
-        </w:rPr>
-        <w:t xml:space="preserve"> =0; </w:t>
-      </w:r>
-      <w:proofErr w:type="spellStart"/>
-      <w:r>
-        <w:rPr>
-          <w:sz w:val="24"/>
-          <w:lang w:val="en-US"/>
-        </w:rPr>
-        <w:t>i</w:t>
-      </w:r>
-      <w:proofErr w:type="spellEnd"/>
-      <w:r>
-        <w:rPr>
-          <w:sz w:val="24"/>
-          <w:lang w:val="en-US"/>
-        </w:rPr>
-        <w:t>&lt;</w:t>
-      </w:r>
-      <w:proofErr w:type="spellStart"/>
-      <w:r>
-        <w:rPr>
-          <w:sz w:val="24"/>
-          <w:lang w:val="en-US"/>
-        </w:rPr>
-        <w:t>arr.length</w:t>
-      </w:r>
-      <w:proofErr w:type="spellEnd"/>
-      <w:r>
-        <w:rPr>
-          <w:sz w:val="24"/>
-          <w:lang w:val="en-US"/>
-        </w:rPr>
-        <w:t xml:space="preserve">; </w:t>
-      </w:r>
-      <w:proofErr w:type="spellStart"/>
-      <w:r>
-        <w:rPr>
-          <w:sz w:val="24"/>
-          <w:lang w:val="en-US"/>
-        </w:rPr>
-        <w:t>i</w:t>
-      </w:r>
-      <w:proofErr w:type="spellEnd"/>
-      <w:r>
-        <w:rPr>
-          <w:sz w:val="24"/>
-          <w:lang w:val="en-US"/>
-        </w:rPr>
-        <w:t>++){</w:t>
-      </w:r>
-    </w:p>
-    <w:p>
-      <w:pPr>
-        <w:rPr>
-          <w:sz w:val="24"/>
-          <w:lang w:val="en-US"/>
-        </w:rPr>
-      </w:pPr>
-      <w:r>
-        <w:rPr>
-          <w:sz w:val="24"/>
-          <w:lang w:val="en-US"/>
-        </w:rPr>
-        <w:t xml:space="preserve">      </w:t>
-      </w:r>
-      <w:proofErr w:type="spellStart"/>
-      <w:r>
-        <w:rPr>
-          <w:sz w:val="24"/>
-          <w:lang w:val="en-US"/>
-        </w:rPr>
-        <w:t>arr</w:t>
-      </w:r>
-      <w:proofErr w:type="spellEnd"/>
-      <w:r>
-        <w:rPr>
-          <w:sz w:val="24"/>
-          <w:lang w:val="en-US"/>
-        </w:rPr>
-        <w:t>[</w:t>
-      </w:r>
-      <w:proofErr w:type="spellStart"/>
-      <w:r>
-        <w:rPr>
-          <w:sz w:val="24"/>
-          <w:lang w:val="en-US"/>
-        </w:rPr>
-        <w:t>i</w:t>
-      </w:r>
-      <w:proofErr w:type="spellEnd"/>
-      <w:r>
-        <w:rPr>
-          <w:sz w:val="24"/>
-          <w:lang w:val="en-US"/>
-        </w:rPr>
-        <w:t xml:space="preserve">] = </w:t>
-      </w:r>
-      <w:proofErr w:type="spellStart"/>
-      <w:proofErr w:type="gramStart"/>
-      <w:r>
-        <w:rPr>
-          <w:sz w:val="24"/>
-          <w:lang w:val="en-US"/>
-        </w:rPr>
-        <w:t>input.nextInt</w:t>
-      </w:r>
-      <w:proofErr w:type="spellEnd"/>
-      <w:proofErr w:type="gramEnd"/>
-      <w:r>
-        <w:rPr>
-          <w:sz w:val="24"/>
-          <w:lang w:val="en-US"/>
-        </w:rPr>
-        <w:t>();</w:t>
-      </w:r>
-    </w:p>
-    <w:p>
-      <w:pPr>
-        <w:rPr>
-          <w:sz w:val="24"/>
-          <w:lang w:val="en-US"/>
-        </w:rPr>
-      </w:pPr>
-      <w:r>
-        <w:rPr>
-          <w:sz w:val="24"/>
-          <w:lang w:val="en-US"/>
-        </w:rPr>
-        <w:t xml:space="preserve">    }</w:t>
-      </w:r>
-    </w:p>
-    <w:p>
-      <w:pPr>
-        <w:rPr>
-          <w:sz w:val="24"/>
-          <w:lang w:val="en-US"/>
-        </w:rPr>
-      </w:pPr>
-    </w:p>
-    <w:p>
-      <w:pPr>
-        <w:rPr>
-          <w:sz w:val="24"/>
-          <w:lang w:val="en-US"/>
-        </w:rPr>
-      </w:pPr>
-      <w:r>
-        <w:rPr>
-          <w:sz w:val="24"/>
-          <w:lang w:val="en-US"/>
-        </w:rPr>
-        <w:t xml:space="preserve">    </w:t>
-      </w:r>
-      <w:proofErr w:type="spellStart"/>
-      <w:r>
-        <w:rPr>
-          <w:sz w:val="24"/>
-          <w:lang w:val="en-US"/>
-        </w:rPr>
-        <w:t>System.out.println</w:t>
-      </w:r>
-      <w:proofErr w:type="spellEnd"/>
-      <w:r>
-        <w:rPr>
-          <w:sz w:val="24"/>
-          <w:lang w:val="en-US"/>
-        </w:rPr>
-        <w:t>("\n");</w:t>
-      </w:r>
-    </w:p>
-    <w:p>
-      <w:pPr>
-        <w:rPr>
-          <w:sz w:val="24"/>
-          <w:lang w:val="en-US"/>
-        </w:rPr>
-      </w:pPr>
-      <w:r>
-        <w:rPr>
-          <w:sz w:val="24"/>
-          <w:lang w:val="en-US"/>
-        </w:rPr>
-        <w:lastRenderedPageBreak/>
+      <w:r>
+        <w:rPr>
+          <w:sz w:val="24"/>
+          <w:lang w:val="en-US"/>
+        </w:rPr>
         <w:t xml:space="preserve">    // Showing the elements in the array</w:t>
       </w:r>
     </w:p>
@@ -2007,15 +1998,2473 @@
           <w:lang w:val="en-US"/>
         </w:rPr>
       </w:pPr>
+      <w:r>
+        <w:rPr>
+          <w:sz w:val="24"/>
+          <w:lang w:val="en-US"/>
+        </w:rPr>
+        <w:t>4</w:t>
+      </w:r>
+    </w:p>
+    <w:p>
+      <w:pPr>
+        <w:rPr>
+          <w:sz w:val="24"/>
+          <w:lang w:val="en-US"/>
+        </w:rPr>
+      </w:pPr>
+    </w:p>
+    <w:p>
+      <w:pPr>
+        <w:rPr>
+          <w:sz w:val="24"/>
+          <w:lang w:val="en-US"/>
+        </w:rPr>
+      </w:pPr>
+    </w:p>
+    <w:p>
+      <w:pPr>
+        <w:rPr>
+          <w:sz w:val="24"/>
+          <w:lang w:val="en-US"/>
+        </w:rPr>
+      </w:pPr>
+    </w:p>
+    <w:p>
+      <w:pPr>
+        <w:rPr>
+          <w:sz w:val="24"/>
+          <w:lang w:val="en-US"/>
+        </w:rPr>
+      </w:pPr>
+    </w:p>
+    <w:p>
+      <w:pPr>
+        <w:rPr>
+          <w:sz w:val="24"/>
+          <w:lang w:val="en-US"/>
+        </w:rPr>
+      </w:pPr>
+    </w:p>
+    <w:p>
+      <w:pPr>
+        <w:rPr>
+          <w:b/>
+          <w:sz w:val="32"/>
+          <w:lang w:val="en-US"/>
+        </w:rPr>
+      </w:pPr>
+      <w:r>
+        <w:rPr>
+          <w:b/>
+          <w:sz w:val="36"/>
+          <w:lang w:val="en-US"/>
+        </w:rPr>
+        <w:lastRenderedPageBreak/>
+        <w:t>2-Dimensional A</w:t>
+      </w:r>
+      <w:r>
+        <w:rPr>
+          <w:b/>
+          <w:sz w:val="36"/>
+          <w:lang w:val="en-US"/>
+        </w:rPr>
+        <w:t>rray:</w:t>
+      </w:r>
+    </w:p>
+    <w:p>
+      <w:pPr>
+        <w:rPr>
+          <w:b/>
+          <w:sz w:val="32"/>
+          <w:lang w:val="en-US"/>
+        </w:rPr>
+      </w:pPr>
+      <w:r>
+        <w:rPr>
+          <w:b/>
+          <w:sz w:val="32"/>
+          <w:lang w:val="en-US"/>
+        </w:rPr>
+        <w:t>Declaration:</w:t>
+      </w:r>
+    </w:p>
+    <w:p>
+      <w:pPr>
+        <w:rPr>
+          <w:b/>
+          <w:sz w:val="32"/>
+          <w:lang w:val="en-US"/>
+        </w:rPr>
+      </w:pPr>
+    </w:p>
+    <w:p>
+      <w:pPr>
+        <w:rPr>
+          <w:b/>
+          <w:sz w:val="32"/>
+          <w:lang w:val="en-US"/>
+        </w:rPr>
+      </w:pPr>
+      <w:r>
+        <w:rPr>
+          <w:b/>
+          <w:sz w:val="32"/>
+          <w:lang w:val="en-US"/>
+        </w:rPr>
+        <w:t>Note:</w:t>
+      </w:r>
+    </w:p>
+    <w:p>
+      <w:pPr>
+        <w:rPr>
+          <w:sz w:val="28"/>
+        </w:rPr>
+      </w:pPr>
+      <w:r>
+        <w:rPr>
+          <w:sz w:val="28"/>
+          <w:lang w:val="en-US"/>
+        </w:rPr>
+        <w:t>We can’t directly print the string array, because it’ll print its memory location.</w:t>
+      </w:r>
+    </w:p>
+    <w:p>
+      <w:pPr>
+        <w:rPr>
+          <w:b/>
+          <w:sz w:val="32"/>
+          <w:lang w:val="en-US"/>
+        </w:rPr>
+      </w:pPr>
+    </w:p>
+    <w:p>
+      <w:pPr>
+        <w:rPr>
+          <w:b/>
+          <w:sz w:val="32"/>
+          <w:lang w:val="en-US"/>
+        </w:rPr>
+      </w:pPr>
+      <w:r>
+        <w:rPr>
+          <w:b/>
+          <w:sz w:val="32"/>
+          <w:lang w:val="en-US"/>
+        </w:rPr>
+        <w:t>Example:</w:t>
+      </w:r>
+    </w:p>
+    <w:p>
+      <w:pPr>
+        <w:rPr>
+          <w:sz w:val="24"/>
+          <w:lang w:val="en-US"/>
+        </w:rPr>
+      </w:pPr>
+      <w:r>
+        <w:rPr>
+          <w:sz w:val="24"/>
+          <w:lang w:val="en-US"/>
+        </w:rPr>
+        <w:t>public class Main {</w:t>
+      </w:r>
+    </w:p>
+    <w:p>
+      <w:pPr>
+        <w:rPr>
+          <w:sz w:val="24"/>
+          <w:lang w:val="en-US"/>
+        </w:rPr>
+      </w:pPr>
+      <w:r>
+        <w:rPr>
+          <w:sz w:val="24"/>
+          <w:lang w:val="en-US"/>
+        </w:rPr>
+        <w:t xml:space="preserve">  // main Method</w:t>
+      </w:r>
+    </w:p>
+    <w:p>
+      <w:pPr>
+        <w:rPr>
+          <w:sz w:val="24"/>
+          <w:lang w:val="en-US"/>
+        </w:rPr>
+      </w:pPr>
+      <w:r>
+        <w:rPr>
+          <w:sz w:val="24"/>
+          <w:lang w:val="en-US"/>
+        </w:rPr>
+        <w:t xml:space="preserve">  public static void main(</w:t>
+      </w:r>
+      <w:proofErr w:type="gramStart"/>
+      <w:r>
+        <w:rPr>
+          <w:sz w:val="24"/>
+          <w:lang w:val="en-US"/>
+        </w:rPr>
+        <w:t>String[</w:t>
+      </w:r>
+      <w:proofErr w:type="gramEnd"/>
+      <w:r>
+        <w:rPr>
+          <w:sz w:val="24"/>
+          <w:lang w:val="en-US"/>
+        </w:rPr>
+        <w:t xml:space="preserve">] </w:t>
+      </w:r>
+      <w:proofErr w:type="spellStart"/>
+      <w:r>
+        <w:rPr>
+          <w:sz w:val="24"/>
+          <w:lang w:val="en-US"/>
+        </w:rPr>
+        <w:t>args</w:t>
+      </w:r>
+      <w:proofErr w:type="spellEnd"/>
+      <w:r>
+        <w:rPr>
+          <w:sz w:val="24"/>
+          <w:lang w:val="en-US"/>
+        </w:rPr>
+        <w:t>) {</w:t>
+      </w:r>
+    </w:p>
+    <w:p>
+      <w:pPr>
+        <w:rPr>
+          <w:sz w:val="24"/>
+          <w:lang w:val="en-US"/>
+        </w:rPr>
+      </w:pPr>
+      <w:r>
+        <w:rPr>
+          <w:sz w:val="24"/>
+          <w:lang w:val="en-US"/>
+        </w:rPr>
+        <w:t xml:space="preserve">    String </w:t>
+      </w:r>
+      <w:proofErr w:type="spellStart"/>
+      <w:proofErr w:type="gramStart"/>
+      <w:r>
+        <w:rPr>
+          <w:sz w:val="24"/>
+          <w:lang w:val="en-US"/>
+        </w:rPr>
+        <w:t>str</w:t>
+      </w:r>
+      <w:proofErr w:type="spellEnd"/>
+      <w:r>
+        <w:rPr>
+          <w:sz w:val="24"/>
+          <w:lang w:val="en-US"/>
+        </w:rPr>
+        <w:t>[</w:t>
+      </w:r>
+      <w:proofErr w:type="gramEnd"/>
+      <w:r>
+        <w:rPr>
+          <w:sz w:val="24"/>
+          <w:lang w:val="en-US"/>
+        </w:rPr>
+        <w:t>][] = new String[3][3];</w:t>
+      </w:r>
+    </w:p>
+    <w:p>
+      <w:pPr>
+        <w:rPr>
+          <w:sz w:val="24"/>
+          <w:lang w:val="en-US"/>
+        </w:rPr>
+      </w:pPr>
+      <w:r>
+        <w:rPr>
+          <w:sz w:val="24"/>
+          <w:lang w:val="en-US"/>
+        </w:rPr>
+        <w:t xml:space="preserve">    </w:t>
+      </w:r>
+      <w:proofErr w:type="spellStart"/>
+      <w:proofErr w:type="gramStart"/>
+      <w:r>
+        <w:rPr>
+          <w:sz w:val="24"/>
+          <w:lang w:val="en-US"/>
+        </w:rPr>
+        <w:t>str</w:t>
+      </w:r>
+      <w:proofErr w:type="spellEnd"/>
+      <w:r>
+        <w:rPr>
+          <w:sz w:val="24"/>
+          <w:lang w:val="en-US"/>
+        </w:rPr>
+        <w:t>[</w:t>
+      </w:r>
+      <w:proofErr w:type="gramEnd"/>
+      <w:r>
+        <w:rPr>
+          <w:sz w:val="24"/>
+          <w:lang w:val="en-US"/>
+        </w:rPr>
+        <w:t>0][0] = "A";</w:t>
+      </w:r>
+    </w:p>
+    <w:p>
+      <w:pPr>
+        <w:rPr>
+          <w:sz w:val="24"/>
+          <w:lang w:val="en-US"/>
+        </w:rPr>
+      </w:pPr>
+      <w:r>
+        <w:rPr>
+          <w:sz w:val="24"/>
+          <w:lang w:val="en-US"/>
+        </w:rPr>
+        <w:t xml:space="preserve">    </w:t>
+      </w:r>
+      <w:proofErr w:type="spellStart"/>
+      <w:proofErr w:type="gramStart"/>
+      <w:r>
+        <w:rPr>
+          <w:sz w:val="24"/>
+          <w:lang w:val="en-US"/>
+        </w:rPr>
+        <w:t>str</w:t>
+      </w:r>
+      <w:proofErr w:type="spellEnd"/>
+      <w:r>
+        <w:rPr>
+          <w:sz w:val="24"/>
+          <w:lang w:val="en-US"/>
+        </w:rPr>
+        <w:t>[</w:t>
+      </w:r>
+      <w:proofErr w:type="gramEnd"/>
+      <w:r>
+        <w:rPr>
+          <w:sz w:val="24"/>
+          <w:lang w:val="en-US"/>
+        </w:rPr>
+        <w:t>0][1] = "B";</w:t>
+      </w:r>
+    </w:p>
+    <w:p>
+      <w:pPr>
+        <w:rPr>
+          <w:sz w:val="24"/>
+          <w:lang w:val="en-US"/>
+        </w:rPr>
+      </w:pPr>
+      <w:r>
+        <w:rPr>
+          <w:sz w:val="24"/>
+          <w:lang w:val="en-US"/>
+        </w:rPr>
+        <w:t xml:space="preserve">    </w:t>
+      </w:r>
+      <w:proofErr w:type="spellStart"/>
+      <w:proofErr w:type="gramStart"/>
+      <w:r>
+        <w:rPr>
+          <w:sz w:val="24"/>
+          <w:lang w:val="en-US"/>
+        </w:rPr>
+        <w:t>str</w:t>
+      </w:r>
+      <w:proofErr w:type="spellEnd"/>
+      <w:r>
+        <w:rPr>
+          <w:sz w:val="24"/>
+          <w:lang w:val="en-US"/>
+        </w:rPr>
+        <w:t>[</w:t>
+      </w:r>
+      <w:proofErr w:type="gramEnd"/>
+      <w:r>
+        <w:rPr>
+          <w:sz w:val="24"/>
+          <w:lang w:val="en-US"/>
+        </w:rPr>
+        <w:t>0][2] = "C";</w:t>
+      </w:r>
+    </w:p>
+    <w:p>
+      <w:pPr>
+        <w:rPr>
+          <w:sz w:val="24"/>
+          <w:lang w:val="en-US"/>
+        </w:rPr>
+      </w:pPr>
+    </w:p>
+    <w:p>
+      <w:pPr>
+        <w:rPr>
+          <w:sz w:val="24"/>
+          <w:lang w:val="en-US"/>
+        </w:rPr>
+      </w:pPr>
+      <w:r>
+        <w:rPr>
+          <w:sz w:val="24"/>
+          <w:lang w:val="en-US"/>
+        </w:rPr>
+        <w:t xml:space="preserve">    </w:t>
+      </w:r>
+      <w:proofErr w:type="spellStart"/>
+      <w:proofErr w:type="gramStart"/>
+      <w:r>
+        <w:rPr>
+          <w:sz w:val="24"/>
+          <w:lang w:val="en-US"/>
+        </w:rPr>
+        <w:t>str</w:t>
+      </w:r>
+      <w:proofErr w:type="spellEnd"/>
+      <w:r>
+        <w:rPr>
+          <w:sz w:val="24"/>
+          <w:lang w:val="en-US"/>
+        </w:rPr>
+        <w:t>[</w:t>
+      </w:r>
+      <w:proofErr w:type="gramEnd"/>
+      <w:r>
+        <w:rPr>
+          <w:sz w:val="24"/>
+          <w:lang w:val="en-US"/>
+        </w:rPr>
+        <w:t>1][0] = "D";</w:t>
+      </w:r>
+    </w:p>
+    <w:p>
+      <w:pPr>
+        <w:rPr>
+          <w:sz w:val="24"/>
+          <w:lang w:val="en-US"/>
+        </w:rPr>
+      </w:pPr>
+      <w:r>
+        <w:rPr>
+          <w:sz w:val="24"/>
+          <w:lang w:val="en-US"/>
+        </w:rPr>
+        <w:t xml:space="preserve">    </w:t>
+      </w:r>
+      <w:proofErr w:type="spellStart"/>
+      <w:proofErr w:type="gramStart"/>
+      <w:r>
+        <w:rPr>
+          <w:sz w:val="24"/>
+          <w:lang w:val="en-US"/>
+        </w:rPr>
+        <w:t>str</w:t>
+      </w:r>
+      <w:proofErr w:type="spellEnd"/>
+      <w:r>
+        <w:rPr>
+          <w:sz w:val="24"/>
+          <w:lang w:val="en-US"/>
+        </w:rPr>
+        <w:t>[</w:t>
+      </w:r>
+      <w:proofErr w:type="gramEnd"/>
+      <w:r>
+        <w:rPr>
+          <w:sz w:val="24"/>
+          <w:lang w:val="en-US"/>
+        </w:rPr>
+        <w:t>1][1] = "E";</w:t>
+      </w:r>
+    </w:p>
+    <w:p>
+      <w:pPr>
+        <w:rPr>
+          <w:sz w:val="24"/>
+          <w:lang w:val="en-US"/>
+        </w:rPr>
+      </w:pPr>
+      <w:r>
+        <w:rPr>
+          <w:sz w:val="24"/>
+          <w:lang w:val="en-US"/>
+        </w:rPr>
+        <w:t xml:space="preserve">    </w:t>
+      </w:r>
+      <w:proofErr w:type="spellStart"/>
+      <w:proofErr w:type="gramStart"/>
+      <w:r>
+        <w:rPr>
+          <w:sz w:val="24"/>
+          <w:lang w:val="en-US"/>
+        </w:rPr>
+        <w:t>str</w:t>
+      </w:r>
+      <w:proofErr w:type="spellEnd"/>
+      <w:r>
+        <w:rPr>
+          <w:sz w:val="24"/>
+          <w:lang w:val="en-US"/>
+        </w:rPr>
+        <w:t>[</w:t>
+      </w:r>
+      <w:proofErr w:type="gramEnd"/>
+      <w:r>
+        <w:rPr>
+          <w:sz w:val="24"/>
+          <w:lang w:val="en-US"/>
+        </w:rPr>
+        <w:t>1][2] = "F";</w:t>
+      </w:r>
+    </w:p>
+    <w:p>
+      <w:pPr>
+        <w:rPr>
+          <w:sz w:val="24"/>
+          <w:lang w:val="en-US"/>
+        </w:rPr>
+      </w:pPr>
+    </w:p>
+    <w:p>
+      <w:pPr>
+        <w:rPr>
+          <w:sz w:val="24"/>
+          <w:lang w:val="en-US"/>
+        </w:rPr>
+      </w:pPr>
+      <w:r>
+        <w:rPr>
+          <w:sz w:val="24"/>
+          <w:lang w:val="en-US"/>
+        </w:rPr>
+        <w:t xml:space="preserve">    </w:t>
+      </w:r>
+      <w:proofErr w:type="spellStart"/>
+      <w:proofErr w:type="gramStart"/>
+      <w:r>
+        <w:rPr>
+          <w:sz w:val="24"/>
+          <w:lang w:val="en-US"/>
+        </w:rPr>
+        <w:t>str</w:t>
+      </w:r>
+      <w:proofErr w:type="spellEnd"/>
+      <w:r>
+        <w:rPr>
+          <w:sz w:val="24"/>
+          <w:lang w:val="en-US"/>
+        </w:rPr>
+        <w:t>[</w:t>
+      </w:r>
+      <w:proofErr w:type="gramEnd"/>
+      <w:r>
+        <w:rPr>
+          <w:sz w:val="24"/>
+          <w:lang w:val="en-US"/>
+        </w:rPr>
+        <w:t>2][0] = "G";</w:t>
+      </w:r>
+    </w:p>
+    <w:p>
+      <w:pPr>
+        <w:rPr>
+          <w:sz w:val="24"/>
+          <w:lang w:val="en-US"/>
+        </w:rPr>
+      </w:pPr>
+      <w:r>
+        <w:rPr>
+          <w:sz w:val="24"/>
+          <w:lang w:val="en-US"/>
+        </w:rPr>
+        <w:t xml:space="preserve">    </w:t>
+      </w:r>
+      <w:proofErr w:type="spellStart"/>
+      <w:proofErr w:type="gramStart"/>
+      <w:r>
+        <w:rPr>
+          <w:sz w:val="24"/>
+          <w:lang w:val="en-US"/>
+        </w:rPr>
+        <w:t>str</w:t>
+      </w:r>
+      <w:proofErr w:type="spellEnd"/>
+      <w:r>
+        <w:rPr>
+          <w:sz w:val="24"/>
+          <w:lang w:val="en-US"/>
+        </w:rPr>
+        <w:t>[</w:t>
+      </w:r>
+      <w:proofErr w:type="gramEnd"/>
+      <w:r>
+        <w:rPr>
+          <w:sz w:val="24"/>
+          <w:lang w:val="en-US"/>
+        </w:rPr>
+        <w:t>2][1] = "H";</w:t>
+      </w:r>
+    </w:p>
+    <w:p>
+      <w:pPr>
+        <w:rPr>
+          <w:sz w:val="24"/>
+          <w:lang w:val="en-US"/>
+        </w:rPr>
+      </w:pPr>
+      <w:r>
+        <w:rPr>
+          <w:sz w:val="24"/>
+          <w:lang w:val="en-US"/>
+        </w:rPr>
+        <w:t xml:space="preserve">    </w:t>
+      </w:r>
+      <w:proofErr w:type="spellStart"/>
+      <w:proofErr w:type="gramStart"/>
+      <w:r>
+        <w:rPr>
+          <w:sz w:val="24"/>
+          <w:lang w:val="en-US"/>
+        </w:rPr>
+        <w:t>str</w:t>
+      </w:r>
+      <w:proofErr w:type="spellEnd"/>
+      <w:r>
+        <w:rPr>
+          <w:sz w:val="24"/>
+          <w:lang w:val="en-US"/>
+        </w:rPr>
+        <w:t>[</w:t>
+      </w:r>
+      <w:proofErr w:type="gramEnd"/>
+      <w:r>
+        <w:rPr>
+          <w:sz w:val="24"/>
+          <w:lang w:val="en-US"/>
+        </w:rPr>
+        <w:t>2][2] = "I";</w:t>
+      </w:r>
+    </w:p>
+    <w:p>
+      <w:pPr>
+        <w:rPr>
+          <w:sz w:val="24"/>
+          <w:lang w:val="en-US"/>
+        </w:rPr>
+      </w:pPr>
+    </w:p>
+    <w:p>
+      <w:pPr>
+        <w:rPr>
+          <w:sz w:val="24"/>
+          <w:lang w:val="en-US"/>
+        </w:rPr>
+      </w:pPr>
+      <w:r>
+        <w:rPr>
+          <w:sz w:val="24"/>
+          <w:lang w:val="en-US"/>
+        </w:rPr>
+        <w:t xml:space="preserve">    </w:t>
+      </w:r>
+      <w:proofErr w:type="gramStart"/>
+      <w:r>
+        <w:rPr>
+          <w:sz w:val="24"/>
+          <w:lang w:val="en-US"/>
+        </w:rPr>
+        <w:t>for(</w:t>
+      </w:r>
+      <w:proofErr w:type="spellStart"/>
+      <w:proofErr w:type="gramEnd"/>
+      <w:r>
+        <w:rPr>
+          <w:sz w:val="24"/>
+          <w:lang w:val="en-US"/>
+        </w:rPr>
+        <w:t>int</w:t>
+      </w:r>
+      <w:proofErr w:type="spellEnd"/>
+      <w:r>
+        <w:rPr>
+          <w:sz w:val="24"/>
+          <w:lang w:val="en-US"/>
+        </w:rPr>
+        <w:t xml:space="preserve"> </w:t>
+      </w:r>
+      <w:proofErr w:type="spellStart"/>
+      <w:r>
+        <w:rPr>
+          <w:sz w:val="24"/>
+          <w:lang w:val="en-US"/>
+        </w:rPr>
+        <w:t>i</w:t>
+      </w:r>
+      <w:proofErr w:type="spellEnd"/>
+      <w:r>
+        <w:rPr>
+          <w:sz w:val="24"/>
+          <w:lang w:val="en-US"/>
+        </w:rPr>
+        <w:t xml:space="preserve">=0; </w:t>
+      </w:r>
+      <w:proofErr w:type="spellStart"/>
+      <w:r>
+        <w:rPr>
+          <w:sz w:val="24"/>
+          <w:lang w:val="en-US"/>
+        </w:rPr>
+        <w:t>i</w:t>
+      </w:r>
+      <w:proofErr w:type="spellEnd"/>
+      <w:r>
+        <w:rPr>
+          <w:sz w:val="24"/>
+          <w:lang w:val="en-US"/>
+        </w:rPr>
+        <w:t>&lt;</w:t>
+      </w:r>
+      <w:proofErr w:type="spellStart"/>
+      <w:r>
+        <w:rPr>
+          <w:sz w:val="24"/>
+          <w:lang w:val="en-US"/>
+        </w:rPr>
+        <w:t>str.length</w:t>
+      </w:r>
+      <w:proofErr w:type="spellEnd"/>
+      <w:r>
+        <w:rPr>
+          <w:sz w:val="24"/>
+          <w:lang w:val="en-US"/>
+        </w:rPr>
+        <w:t xml:space="preserve">; </w:t>
+      </w:r>
+      <w:proofErr w:type="spellStart"/>
+      <w:r>
+        <w:rPr>
+          <w:sz w:val="24"/>
+          <w:lang w:val="en-US"/>
+        </w:rPr>
+        <w:t>i</w:t>
+      </w:r>
+      <w:proofErr w:type="spellEnd"/>
+      <w:r>
+        <w:rPr>
+          <w:sz w:val="24"/>
+          <w:lang w:val="en-US"/>
+        </w:rPr>
+        <w:t>++){</w:t>
+      </w:r>
+    </w:p>
+    <w:p>
+      <w:pPr>
+        <w:rPr>
+          <w:sz w:val="24"/>
+          <w:lang w:val="en-US"/>
+        </w:rPr>
+      </w:pPr>
+      <w:r>
+        <w:rPr>
+          <w:sz w:val="24"/>
+          <w:lang w:val="en-US"/>
+        </w:rPr>
+        <w:t xml:space="preserve">      </w:t>
+      </w:r>
+      <w:proofErr w:type="gramStart"/>
+      <w:r>
+        <w:rPr>
+          <w:sz w:val="24"/>
+          <w:lang w:val="en-US"/>
+        </w:rPr>
+        <w:t>for(</w:t>
+      </w:r>
+      <w:proofErr w:type="spellStart"/>
+      <w:proofErr w:type="gramEnd"/>
+      <w:r>
+        <w:rPr>
+          <w:sz w:val="24"/>
+          <w:lang w:val="en-US"/>
+        </w:rPr>
+        <w:t>int</w:t>
+      </w:r>
+      <w:proofErr w:type="spellEnd"/>
+      <w:r>
+        <w:rPr>
+          <w:sz w:val="24"/>
+          <w:lang w:val="en-US"/>
+        </w:rPr>
+        <w:t xml:space="preserve"> j=0; j&lt;</w:t>
+      </w:r>
+      <w:proofErr w:type="spellStart"/>
+      <w:r>
+        <w:rPr>
+          <w:sz w:val="24"/>
+          <w:lang w:val="en-US"/>
+        </w:rPr>
+        <w:t>str</w:t>
+      </w:r>
+      <w:proofErr w:type="spellEnd"/>
+      <w:r>
+        <w:rPr>
+          <w:sz w:val="24"/>
+          <w:lang w:val="en-US"/>
+        </w:rPr>
+        <w:t>[</w:t>
+      </w:r>
+      <w:proofErr w:type="spellStart"/>
+      <w:r>
+        <w:rPr>
+          <w:sz w:val="24"/>
+          <w:lang w:val="en-US"/>
+        </w:rPr>
+        <w:t>i</w:t>
+      </w:r>
+      <w:proofErr w:type="spellEnd"/>
+      <w:r>
+        <w:rPr>
+          <w:sz w:val="24"/>
+          <w:lang w:val="en-US"/>
+        </w:rPr>
+        <w:t xml:space="preserve">].length; </w:t>
+      </w:r>
+      <w:proofErr w:type="spellStart"/>
+      <w:r>
+        <w:rPr>
+          <w:sz w:val="24"/>
+          <w:lang w:val="en-US"/>
+        </w:rPr>
+        <w:t>j++</w:t>
+      </w:r>
+      <w:proofErr w:type="spellEnd"/>
+      <w:r>
+        <w:rPr>
+          <w:sz w:val="24"/>
+          <w:lang w:val="en-US"/>
+        </w:rPr>
+        <w:t>){</w:t>
+      </w:r>
+    </w:p>
+    <w:p>
+      <w:pPr>
+        <w:rPr>
+          <w:sz w:val="24"/>
+          <w:lang w:val="en-US"/>
+        </w:rPr>
+      </w:pPr>
+      <w:r>
+        <w:rPr>
+          <w:sz w:val="24"/>
+          <w:lang w:val="en-US"/>
+        </w:rPr>
+        <w:t xml:space="preserve">        </w:t>
+      </w:r>
+      <w:proofErr w:type="spellStart"/>
+      <w:r>
+        <w:rPr>
+          <w:sz w:val="24"/>
+          <w:lang w:val="en-US"/>
+        </w:rPr>
+        <w:t>System.out.println</w:t>
+      </w:r>
+      <w:proofErr w:type="spellEnd"/>
+      <w:r>
+        <w:rPr>
+          <w:sz w:val="24"/>
+          <w:lang w:val="en-US"/>
+        </w:rPr>
+        <w:t>(</w:t>
+      </w:r>
+      <w:proofErr w:type="spellStart"/>
+      <w:r>
+        <w:rPr>
+          <w:sz w:val="24"/>
+          <w:lang w:val="en-US"/>
+        </w:rPr>
+        <w:t>str</w:t>
+      </w:r>
+      <w:proofErr w:type="spellEnd"/>
+      <w:r>
+        <w:rPr>
+          <w:sz w:val="24"/>
+          <w:lang w:val="en-US"/>
+        </w:rPr>
+        <w:t>[</w:t>
+      </w:r>
+      <w:proofErr w:type="spellStart"/>
+      <w:r>
+        <w:rPr>
+          <w:sz w:val="24"/>
+          <w:lang w:val="en-US"/>
+        </w:rPr>
+        <w:t>i</w:t>
+      </w:r>
+      <w:proofErr w:type="spellEnd"/>
+      <w:r>
+        <w:rPr>
+          <w:sz w:val="24"/>
+          <w:lang w:val="en-US"/>
+        </w:rPr>
+        <w:t xml:space="preserve">][j]);  </w:t>
+      </w:r>
+    </w:p>
+    <w:p>
+      <w:pPr>
+        <w:rPr>
+          <w:sz w:val="24"/>
+          <w:lang w:val="en-US"/>
+        </w:rPr>
+      </w:pPr>
+      <w:r>
+        <w:rPr>
+          <w:sz w:val="24"/>
+          <w:lang w:val="en-US"/>
+        </w:rPr>
+        <w:t xml:space="preserve">      }</w:t>
+      </w:r>
+    </w:p>
+    <w:p>
+      <w:pPr>
+        <w:rPr>
+          <w:sz w:val="24"/>
+          <w:lang w:val="en-US"/>
+        </w:rPr>
+      </w:pPr>
+      <w:r>
+        <w:rPr>
+          <w:sz w:val="24"/>
+          <w:lang w:val="en-US"/>
+        </w:rPr>
+        <w:t xml:space="preserve">    }</w:t>
+      </w:r>
+    </w:p>
+    <w:p>
+      <w:pPr>
+        <w:rPr>
+          <w:sz w:val="24"/>
+          <w:lang w:val="en-US"/>
+        </w:rPr>
+      </w:pPr>
+      <w:r>
+        <w:rPr>
+          <w:sz w:val="24"/>
+          <w:lang w:val="en-US"/>
+        </w:rPr>
+        <w:lastRenderedPageBreak/>
+        <w:t xml:space="preserve">  }</w:t>
+      </w:r>
+    </w:p>
+    <w:p>
+      <w:pPr>
+        <w:rPr>
+          <w:sz w:val="24"/>
+          <w:lang w:val="en-US"/>
+        </w:rPr>
+      </w:pPr>
+      <w:r>
+        <w:rPr>
+          <w:sz w:val="24"/>
+          <w:lang w:val="en-US"/>
+        </w:rPr>
+        <w:t>}</w:t>
+      </w:r>
+    </w:p>
+    <w:p>
+      <w:pPr>
+        <w:rPr>
+          <w:b/>
+          <w:sz w:val="32"/>
+          <w:lang w:val="en-US"/>
+        </w:rPr>
+      </w:pPr>
+      <w:r>
+        <w:rPr>
+          <w:b/>
+          <w:sz w:val="32"/>
+          <w:lang w:val="en-US"/>
+        </w:rPr>
+        <w:t>Output:</w:t>
+      </w:r>
+    </w:p>
+    <w:p>
+      <w:pPr>
+        <w:rPr>
+          <w:sz w:val="24"/>
+          <w:lang w:val="en-US"/>
+        </w:rPr>
+      </w:pPr>
+      <w:r>
+        <w:rPr>
+          <w:sz w:val="24"/>
+          <w:lang w:val="en-US"/>
+        </w:rPr>
+        <w:t>A</w:t>
+      </w:r>
+    </w:p>
+    <w:p>
+      <w:pPr>
+        <w:rPr>
+          <w:sz w:val="24"/>
+          <w:lang w:val="en-US"/>
+        </w:rPr>
+      </w:pPr>
+      <w:r>
+        <w:rPr>
+          <w:sz w:val="24"/>
+          <w:lang w:val="en-US"/>
+        </w:rPr>
+        <w:t>B</w:t>
+      </w:r>
+    </w:p>
+    <w:p>
+      <w:pPr>
+        <w:rPr>
+          <w:sz w:val="24"/>
+          <w:lang w:val="en-US"/>
+        </w:rPr>
+      </w:pPr>
+      <w:r>
+        <w:rPr>
+          <w:sz w:val="24"/>
+          <w:lang w:val="en-US"/>
+        </w:rPr>
+        <w:t>C</w:t>
+      </w:r>
+    </w:p>
+    <w:p>
+      <w:pPr>
+        <w:rPr>
+          <w:sz w:val="24"/>
+          <w:lang w:val="en-US"/>
+        </w:rPr>
+      </w:pPr>
+      <w:r>
+        <w:rPr>
+          <w:sz w:val="24"/>
+          <w:lang w:val="en-US"/>
+        </w:rPr>
+        <w:t>D</w:t>
+      </w:r>
+    </w:p>
+    <w:p>
+      <w:pPr>
+        <w:rPr>
+          <w:sz w:val="24"/>
+          <w:lang w:val="en-US"/>
+        </w:rPr>
+      </w:pPr>
+      <w:r>
+        <w:rPr>
+          <w:sz w:val="24"/>
+          <w:lang w:val="en-US"/>
+        </w:rPr>
+        <w:t>E</w:t>
+      </w:r>
+    </w:p>
+    <w:p>
+      <w:pPr>
+        <w:rPr>
+          <w:sz w:val="24"/>
+          <w:lang w:val="en-US"/>
+        </w:rPr>
+      </w:pPr>
+      <w:r>
+        <w:rPr>
+          <w:sz w:val="24"/>
+          <w:lang w:val="en-US"/>
+        </w:rPr>
+        <w:t>F</w:t>
+      </w:r>
+    </w:p>
+    <w:p>
+      <w:pPr>
+        <w:rPr>
+          <w:sz w:val="24"/>
+          <w:lang w:val="en-US"/>
+        </w:rPr>
+      </w:pPr>
+      <w:r>
+        <w:rPr>
+          <w:sz w:val="24"/>
+          <w:lang w:val="en-US"/>
+        </w:rPr>
+        <w:t>G</w:t>
+      </w:r>
+    </w:p>
+    <w:p>
+      <w:pPr>
+        <w:rPr>
+          <w:sz w:val="24"/>
+          <w:lang w:val="en-US"/>
+        </w:rPr>
+      </w:pPr>
+      <w:r>
+        <w:rPr>
+          <w:sz w:val="24"/>
+          <w:lang w:val="en-US"/>
+        </w:rPr>
+        <w:t>H</w:t>
+      </w:r>
+    </w:p>
+    <w:p>
+      <w:pPr>
+        <w:rPr>
+          <w:sz w:val="24"/>
+          <w:lang w:val="en-US"/>
+        </w:rPr>
+      </w:pPr>
+      <w:r>
+        <w:rPr>
+          <w:sz w:val="24"/>
+          <w:lang w:val="en-US"/>
+        </w:rPr>
+        <w:t>I</w:t>
+      </w:r>
+    </w:p>
+    <w:p>
+      <w:pPr>
+        <w:rPr>
+          <w:sz w:val="24"/>
+          <w:lang w:val="en-US"/>
+        </w:rPr>
+      </w:pPr>
+    </w:p>
+    <w:p>
+      <w:pPr>
+        <w:rPr>
+          <w:b/>
+          <w:sz w:val="36"/>
+          <w:lang w:val="en-US"/>
+        </w:rPr>
+      </w:pPr>
+      <w:r>
+        <w:rPr>
+          <w:b/>
+          <w:sz w:val="36"/>
+          <w:lang w:val="en-US"/>
+        </w:rPr>
+        <w:t xml:space="preserve">2-D </w:t>
+      </w:r>
+      <w:r>
+        <w:rPr>
+          <w:b/>
+          <w:sz w:val="36"/>
+          <w:lang w:val="en-US"/>
+        </w:rPr>
+        <w:t>Array with User Input:</w:t>
+      </w:r>
+    </w:p>
+    <w:p>
+      <w:pPr>
+        <w:rPr>
+          <w:b/>
+          <w:sz w:val="32"/>
+          <w:lang w:val="en-US"/>
+        </w:rPr>
+      </w:pPr>
+    </w:p>
+    <w:p>
+      <w:pPr>
+        <w:rPr>
+          <w:b/>
+          <w:sz w:val="32"/>
+          <w:lang w:val="en-US"/>
+        </w:rPr>
+      </w:pPr>
+      <w:r>
+        <w:rPr>
+          <w:b/>
+          <w:sz w:val="32"/>
+          <w:lang w:val="en-US"/>
+        </w:rPr>
+        <w:t>Example:</w:t>
+      </w:r>
       <w:bookmarkStart w:id="0" w:name="_GoBack"/>
       <w:bookmarkEnd w:id="0"/>
-      <w:r>
-        <w:rPr>
-          <w:sz w:val="24"/>
-          <w:lang w:val="en-US"/>
-        </w:rPr>
-        <w:t>4</w:t>
-      </w:r>
+    </w:p>
+    <w:p>
+      <w:pPr>
+        <w:rPr>
+          <w:sz w:val="24"/>
+          <w:lang w:val="en-US"/>
+        </w:rPr>
+      </w:pPr>
+      <w:r>
+        <w:rPr>
+          <w:sz w:val="24"/>
+          <w:lang w:val="en-US"/>
+        </w:rPr>
+        <w:t xml:space="preserve">import </w:t>
+      </w:r>
+      <w:proofErr w:type="spellStart"/>
+      <w:proofErr w:type="gramStart"/>
+      <w:r>
+        <w:rPr>
+          <w:sz w:val="24"/>
+          <w:lang w:val="en-US"/>
+        </w:rPr>
+        <w:t>java.util</w:t>
+      </w:r>
+      <w:proofErr w:type="gramEnd"/>
+      <w:r>
+        <w:rPr>
+          <w:sz w:val="24"/>
+          <w:lang w:val="en-US"/>
+        </w:rPr>
+        <w:t>.Scanner</w:t>
+      </w:r>
+      <w:proofErr w:type="spellEnd"/>
+      <w:r>
+        <w:rPr>
+          <w:sz w:val="24"/>
+          <w:lang w:val="en-US"/>
+        </w:rPr>
+        <w:t>;</w:t>
+      </w:r>
+    </w:p>
+    <w:p>
+      <w:pPr>
+        <w:rPr>
+          <w:sz w:val="24"/>
+          <w:lang w:val="en-US"/>
+        </w:rPr>
+      </w:pPr>
+    </w:p>
+    <w:p>
+      <w:pPr>
+        <w:rPr>
+          <w:sz w:val="24"/>
+          <w:lang w:val="en-US"/>
+        </w:rPr>
+      </w:pPr>
+      <w:r>
+        <w:rPr>
+          <w:sz w:val="24"/>
+          <w:lang w:val="en-US"/>
+        </w:rPr>
+        <w:t>public class Main {</w:t>
+      </w:r>
+    </w:p>
+    <w:p>
+      <w:pPr>
+        <w:rPr>
+          <w:sz w:val="24"/>
+          <w:lang w:val="en-US"/>
+        </w:rPr>
+      </w:pPr>
+      <w:r>
+        <w:rPr>
+          <w:sz w:val="24"/>
+          <w:lang w:val="en-US"/>
+        </w:rPr>
+        <w:t xml:space="preserve">  // main Method</w:t>
+      </w:r>
+    </w:p>
+    <w:p>
+      <w:pPr>
+        <w:rPr>
+          <w:sz w:val="24"/>
+          <w:lang w:val="en-US"/>
+        </w:rPr>
+      </w:pPr>
+      <w:r>
+        <w:rPr>
+          <w:sz w:val="24"/>
+          <w:lang w:val="en-US"/>
+        </w:rPr>
+        <w:t xml:space="preserve">  public static void main(</w:t>
+      </w:r>
+      <w:proofErr w:type="gramStart"/>
+      <w:r>
+        <w:rPr>
+          <w:sz w:val="24"/>
+          <w:lang w:val="en-US"/>
+        </w:rPr>
+        <w:t>String[</w:t>
+      </w:r>
+      <w:proofErr w:type="gramEnd"/>
+      <w:r>
+        <w:rPr>
+          <w:sz w:val="24"/>
+          <w:lang w:val="en-US"/>
+        </w:rPr>
+        <w:t xml:space="preserve">] </w:t>
+      </w:r>
+      <w:proofErr w:type="spellStart"/>
+      <w:r>
+        <w:rPr>
+          <w:sz w:val="24"/>
+          <w:lang w:val="en-US"/>
+        </w:rPr>
+        <w:t>args</w:t>
+      </w:r>
+      <w:proofErr w:type="spellEnd"/>
+      <w:r>
+        <w:rPr>
+          <w:sz w:val="24"/>
+          <w:lang w:val="en-US"/>
+        </w:rPr>
+        <w:t>) {</w:t>
+      </w:r>
+    </w:p>
+    <w:p>
+      <w:pPr>
+        <w:rPr>
+          <w:sz w:val="24"/>
+          <w:lang w:val="en-US"/>
+        </w:rPr>
+      </w:pPr>
+      <w:r>
+        <w:rPr>
+          <w:sz w:val="24"/>
+          <w:lang w:val="en-US"/>
+        </w:rPr>
+        <w:t xml:space="preserve">    Scanner input = new Scanner(System.in);</w:t>
+      </w:r>
+    </w:p>
+    <w:p>
+      <w:pPr>
+        <w:rPr>
+          <w:sz w:val="24"/>
+          <w:lang w:val="en-US"/>
+        </w:rPr>
+      </w:pPr>
+    </w:p>
+    <w:p>
+      <w:pPr>
+        <w:rPr>
+          <w:sz w:val="24"/>
+          <w:lang w:val="en-US"/>
+        </w:rPr>
+      </w:pPr>
+      <w:r>
+        <w:rPr>
+          <w:sz w:val="24"/>
+          <w:lang w:val="en-US"/>
+        </w:rPr>
+        <w:t xml:space="preserve">    // Take number of rows</w:t>
+      </w:r>
+    </w:p>
+    <w:p>
+      <w:pPr>
+        <w:rPr>
+          <w:sz w:val="24"/>
+          <w:lang w:val="en-US"/>
+        </w:rPr>
+      </w:pPr>
+      <w:r>
+        <w:rPr>
+          <w:sz w:val="24"/>
+          <w:lang w:val="en-US"/>
+        </w:rPr>
+        <w:t xml:space="preserve">    </w:t>
+      </w:r>
+      <w:proofErr w:type="spellStart"/>
+      <w:r>
+        <w:rPr>
+          <w:sz w:val="24"/>
+          <w:lang w:val="en-US"/>
+        </w:rPr>
+        <w:t>System.out.println</w:t>
+      </w:r>
+      <w:proofErr w:type="spellEnd"/>
+      <w:r>
+        <w:rPr>
+          <w:sz w:val="24"/>
+          <w:lang w:val="en-US"/>
+        </w:rPr>
+        <w:t>("Enter Number of Rows:");</w:t>
+      </w:r>
+    </w:p>
+    <w:p>
+      <w:pPr>
+        <w:rPr>
+          <w:sz w:val="24"/>
+          <w:lang w:val="en-US"/>
+        </w:rPr>
+      </w:pPr>
+      <w:r>
+        <w:rPr>
+          <w:sz w:val="24"/>
+          <w:lang w:val="en-US"/>
+        </w:rPr>
+        <w:t xml:space="preserve">    </w:t>
+      </w:r>
+      <w:proofErr w:type="spellStart"/>
+      <w:r>
+        <w:rPr>
+          <w:sz w:val="24"/>
+          <w:lang w:val="en-US"/>
+        </w:rPr>
+        <w:t>int</w:t>
+      </w:r>
+      <w:proofErr w:type="spellEnd"/>
+      <w:r>
+        <w:rPr>
+          <w:sz w:val="24"/>
+          <w:lang w:val="en-US"/>
+        </w:rPr>
+        <w:t xml:space="preserve"> rows = </w:t>
+      </w:r>
+      <w:proofErr w:type="spellStart"/>
+      <w:proofErr w:type="gramStart"/>
+      <w:r>
+        <w:rPr>
+          <w:sz w:val="24"/>
+          <w:lang w:val="en-US"/>
+        </w:rPr>
+        <w:t>input.nextInt</w:t>
+      </w:r>
+      <w:proofErr w:type="spellEnd"/>
+      <w:proofErr w:type="gramEnd"/>
+      <w:r>
+        <w:rPr>
+          <w:sz w:val="24"/>
+          <w:lang w:val="en-US"/>
+        </w:rPr>
+        <w:t>();</w:t>
+      </w:r>
+    </w:p>
+    <w:p>
+      <w:pPr>
+        <w:rPr>
+          <w:sz w:val="24"/>
+          <w:lang w:val="en-US"/>
+        </w:rPr>
+      </w:pPr>
+    </w:p>
+    <w:p>
+      <w:pPr>
+        <w:rPr>
+          <w:sz w:val="24"/>
+          <w:lang w:val="en-US"/>
+        </w:rPr>
+      </w:pPr>
+      <w:r>
+        <w:rPr>
+          <w:sz w:val="24"/>
+          <w:lang w:val="en-US"/>
+        </w:rPr>
+        <w:t xml:space="preserve">    // Take number of columns</w:t>
+      </w:r>
+    </w:p>
+    <w:p>
+      <w:pPr>
+        <w:rPr>
+          <w:sz w:val="24"/>
+          <w:lang w:val="en-US"/>
+        </w:rPr>
+      </w:pPr>
+      <w:r>
+        <w:rPr>
+          <w:sz w:val="24"/>
+          <w:lang w:val="en-US"/>
+        </w:rPr>
+        <w:lastRenderedPageBreak/>
+        <w:t xml:space="preserve">    </w:t>
+      </w:r>
+      <w:proofErr w:type="spellStart"/>
+      <w:r>
+        <w:rPr>
+          <w:sz w:val="24"/>
+          <w:lang w:val="en-US"/>
+        </w:rPr>
+        <w:t>System.out.println</w:t>
+      </w:r>
+      <w:proofErr w:type="spellEnd"/>
+      <w:r>
+        <w:rPr>
+          <w:sz w:val="24"/>
+          <w:lang w:val="en-US"/>
+        </w:rPr>
+        <w:t>("Enter Number of Columns:");</w:t>
+      </w:r>
+    </w:p>
+    <w:p>
+      <w:pPr>
+        <w:rPr>
+          <w:sz w:val="24"/>
+          <w:lang w:val="en-US"/>
+        </w:rPr>
+      </w:pPr>
+      <w:r>
+        <w:rPr>
+          <w:sz w:val="24"/>
+          <w:lang w:val="en-US"/>
+        </w:rPr>
+        <w:t xml:space="preserve">    </w:t>
+      </w:r>
+      <w:proofErr w:type="spellStart"/>
+      <w:r>
+        <w:rPr>
+          <w:sz w:val="24"/>
+          <w:lang w:val="en-US"/>
+        </w:rPr>
+        <w:t>int</w:t>
+      </w:r>
+      <w:proofErr w:type="spellEnd"/>
+      <w:r>
+        <w:rPr>
+          <w:sz w:val="24"/>
+          <w:lang w:val="en-US"/>
+        </w:rPr>
+        <w:t xml:space="preserve"> columns = </w:t>
+      </w:r>
+      <w:proofErr w:type="spellStart"/>
+      <w:proofErr w:type="gramStart"/>
+      <w:r>
+        <w:rPr>
+          <w:sz w:val="24"/>
+          <w:lang w:val="en-US"/>
+        </w:rPr>
+        <w:t>input.nextInt</w:t>
+      </w:r>
+      <w:proofErr w:type="spellEnd"/>
+      <w:proofErr w:type="gramEnd"/>
+      <w:r>
+        <w:rPr>
+          <w:sz w:val="24"/>
+          <w:lang w:val="en-US"/>
+        </w:rPr>
+        <w:t>();</w:t>
+      </w:r>
+    </w:p>
+    <w:p>
+      <w:pPr>
+        <w:rPr>
+          <w:sz w:val="24"/>
+          <w:lang w:val="en-US"/>
+        </w:rPr>
+      </w:pPr>
+    </w:p>
+    <w:p>
+      <w:pPr>
+        <w:rPr>
+          <w:sz w:val="24"/>
+          <w:lang w:val="en-US"/>
+        </w:rPr>
+      </w:pPr>
+      <w:r>
+        <w:rPr>
+          <w:sz w:val="24"/>
+          <w:lang w:val="en-US"/>
+        </w:rPr>
+        <w:t xml:space="preserve">    // Set the size of the </w:t>
+      </w:r>
+      <w:proofErr w:type="spellStart"/>
+      <w:r>
+        <w:rPr>
+          <w:sz w:val="24"/>
+          <w:lang w:val="en-US"/>
+        </w:rPr>
+        <w:t>str</w:t>
+      </w:r>
+      <w:proofErr w:type="spellEnd"/>
+    </w:p>
+    <w:p>
+      <w:pPr>
+        <w:rPr>
+          <w:sz w:val="24"/>
+          <w:lang w:val="en-US"/>
+        </w:rPr>
+      </w:pPr>
+      <w:r>
+        <w:rPr>
+          <w:sz w:val="24"/>
+          <w:lang w:val="en-US"/>
+        </w:rPr>
+        <w:t xml:space="preserve">    String </w:t>
+      </w:r>
+      <w:proofErr w:type="spellStart"/>
+      <w:proofErr w:type="gramStart"/>
+      <w:r>
+        <w:rPr>
+          <w:sz w:val="24"/>
+          <w:lang w:val="en-US"/>
+        </w:rPr>
+        <w:t>str</w:t>
+      </w:r>
+      <w:proofErr w:type="spellEnd"/>
+      <w:r>
+        <w:rPr>
+          <w:sz w:val="24"/>
+          <w:lang w:val="en-US"/>
+        </w:rPr>
+        <w:t>[</w:t>
+      </w:r>
+      <w:proofErr w:type="gramEnd"/>
+      <w:r>
+        <w:rPr>
+          <w:sz w:val="24"/>
+          <w:lang w:val="en-US"/>
+        </w:rPr>
+        <w:t>][] = new String[rows][columns];</w:t>
+      </w:r>
+    </w:p>
+    <w:p>
+      <w:pPr>
+        <w:rPr>
+          <w:sz w:val="24"/>
+          <w:lang w:val="en-US"/>
+        </w:rPr>
+      </w:pPr>
+    </w:p>
+    <w:p>
+      <w:pPr>
+        <w:rPr>
+          <w:sz w:val="24"/>
+          <w:lang w:val="en-US"/>
+        </w:rPr>
+      </w:pPr>
+      <w:r>
+        <w:rPr>
+          <w:sz w:val="24"/>
+          <w:lang w:val="en-US"/>
+        </w:rPr>
+        <w:t xml:space="preserve">    // Take the inputs</w:t>
+      </w:r>
+    </w:p>
+    <w:p>
+      <w:pPr>
+        <w:rPr>
+          <w:sz w:val="24"/>
+          <w:lang w:val="en-US"/>
+        </w:rPr>
+      </w:pPr>
+      <w:r>
+        <w:rPr>
+          <w:sz w:val="24"/>
+          <w:lang w:val="en-US"/>
+        </w:rPr>
+        <w:t xml:space="preserve">    for (</w:t>
+      </w:r>
+      <w:proofErr w:type="spellStart"/>
+      <w:r>
+        <w:rPr>
+          <w:sz w:val="24"/>
+          <w:lang w:val="en-US"/>
+        </w:rPr>
+        <w:t>int</w:t>
+      </w:r>
+      <w:proofErr w:type="spellEnd"/>
+      <w:r>
+        <w:rPr>
+          <w:sz w:val="24"/>
+          <w:lang w:val="en-US"/>
+        </w:rPr>
+        <w:t xml:space="preserve"> </w:t>
+      </w:r>
+      <w:proofErr w:type="spellStart"/>
+      <w:r>
+        <w:rPr>
+          <w:sz w:val="24"/>
+          <w:lang w:val="en-US"/>
+        </w:rPr>
+        <w:t>i</w:t>
+      </w:r>
+      <w:proofErr w:type="spellEnd"/>
+      <w:r>
+        <w:rPr>
+          <w:sz w:val="24"/>
+          <w:lang w:val="en-US"/>
+        </w:rPr>
+        <w:t xml:space="preserve"> = 0; </w:t>
+      </w:r>
+      <w:proofErr w:type="spellStart"/>
+      <w:r>
+        <w:rPr>
+          <w:sz w:val="24"/>
+          <w:lang w:val="en-US"/>
+        </w:rPr>
+        <w:t>i</w:t>
+      </w:r>
+      <w:proofErr w:type="spellEnd"/>
+      <w:r>
+        <w:rPr>
+          <w:sz w:val="24"/>
+          <w:lang w:val="en-US"/>
+        </w:rPr>
+        <w:t xml:space="preserve"> &lt; rows; </w:t>
+      </w:r>
+      <w:proofErr w:type="spellStart"/>
+      <w:r>
+        <w:rPr>
+          <w:sz w:val="24"/>
+          <w:lang w:val="en-US"/>
+        </w:rPr>
+        <w:t>i</w:t>
+      </w:r>
+      <w:proofErr w:type="spellEnd"/>
+      <w:r>
+        <w:rPr>
+          <w:sz w:val="24"/>
+          <w:lang w:val="en-US"/>
+        </w:rPr>
+        <w:t>++) {</w:t>
+      </w:r>
+    </w:p>
+    <w:p>
+      <w:pPr>
+        <w:rPr>
+          <w:sz w:val="24"/>
+          <w:lang w:val="en-US"/>
+        </w:rPr>
+      </w:pPr>
+      <w:r>
+        <w:rPr>
+          <w:sz w:val="24"/>
+          <w:lang w:val="en-US"/>
+        </w:rPr>
+        <w:t xml:space="preserve">      for (</w:t>
+      </w:r>
+      <w:proofErr w:type="spellStart"/>
+      <w:r>
+        <w:rPr>
+          <w:sz w:val="24"/>
+          <w:lang w:val="en-US"/>
+        </w:rPr>
+        <w:t>int</w:t>
+      </w:r>
+      <w:proofErr w:type="spellEnd"/>
+      <w:r>
+        <w:rPr>
+          <w:sz w:val="24"/>
+          <w:lang w:val="en-US"/>
+        </w:rPr>
+        <w:t xml:space="preserve"> j = 0; j &lt; columns; </w:t>
+      </w:r>
+      <w:proofErr w:type="spellStart"/>
+      <w:r>
+        <w:rPr>
+          <w:sz w:val="24"/>
+          <w:lang w:val="en-US"/>
+        </w:rPr>
+        <w:t>j++</w:t>
+      </w:r>
+      <w:proofErr w:type="spellEnd"/>
+      <w:r>
+        <w:rPr>
+          <w:sz w:val="24"/>
+          <w:lang w:val="en-US"/>
+        </w:rPr>
+        <w:t>) {</w:t>
+      </w:r>
+    </w:p>
+    <w:p>
+      <w:pPr>
+        <w:rPr>
+          <w:sz w:val="24"/>
+          <w:lang w:val="en-US"/>
+        </w:rPr>
+      </w:pPr>
+      <w:r>
+        <w:rPr>
+          <w:sz w:val="24"/>
+          <w:lang w:val="en-US"/>
+        </w:rPr>
+        <w:t xml:space="preserve">        </w:t>
+      </w:r>
+      <w:proofErr w:type="spellStart"/>
+      <w:r>
+        <w:rPr>
+          <w:sz w:val="24"/>
+          <w:lang w:val="en-US"/>
+        </w:rPr>
+        <w:t>str</w:t>
+      </w:r>
+      <w:proofErr w:type="spellEnd"/>
+      <w:r>
+        <w:rPr>
+          <w:sz w:val="24"/>
+          <w:lang w:val="en-US"/>
+        </w:rPr>
+        <w:t>[</w:t>
+      </w:r>
+      <w:proofErr w:type="spellStart"/>
+      <w:r>
+        <w:rPr>
+          <w:sz w:val="24"/>
+          <w:lang w:val="en-US"/>
+        </w:rPr>
+        <w:t>i</w:t>
+      </w:r>
+      <w:proofErr w:type="spellEnd"/>
+      <w:r>
+        <w:rPr>
+          <w:sz w:val="24"/>
+          <w:lang w:val="en-US"/>
+        </w:rPr>
+        <w:t xml:space="preserve">][j] = </w:t>
+      </w:r>
+      <w:proofErr w:type="spellStart"/>
+      <w:proofErr w:type="gramStart"/>
+      <w:r>
+        <w:rPr>
+          <w:sz w:val="24"/>
+          <w:lang w:val="en-US"/>
+        </w:rPr>
+        <w:t>input.next</w:t>
+      </w:r>
+      <w:proofErr w:type="spellEnd"/>
+      <w:proofErr w:type="gramEnd"/>
+      <w:r>
+        <w:rPr>
+          <w:sz w:val="24"/>
+          <w:lang w:val="en-US"/>
+        </w:rPr>
+        <w:t>();</w:t>
+      </w:r>
+    </w:p>
+    <w:p>
+      <w:pPr>
+        <w:rPr>
+          <w:sz w:val="24"/>
+          <w:lang w:val="en-US"/>
+        </w:rPr>
+      </w:pPr>
+      <w:r>
+        <w:rPr>
+          <w:sz w:val="24"/>
+          <w:lang w:val="en-US"/>
+        </w:rPr>
+        <w:t xml:space="preserve">      }</w:t>
+      </w:r>
+    </w:p>
+    <w:p>
+      <w:pPr>
+        <w:rPr>
+          <w:sz w:val="24"/>
+          <w:lang w:val="en-US"/>
+        </w:rPr>
+      </w:pPr>
+      <w:r>
+        <w:rPr>
+          <w:sz w:val="24"/>
+          <w:lang w:val="en-US"/>
+        </w:rPr>
+        <w:t xml:space="preserve">    }</w:t>
+      </w:r>
+    </w:p>
+    <w:p>
+      <w:pPr>
+        <w:rPr>
+          <w:sz w:val="24"/>
+          <w:lang w:val="en-US"/>
+        </w:rPr>
+      </w:pPr>
+    </w:p>
+    <w:p>
+      <w:pPr>
+        <w:rPr>
+          <w:sz w:val="24"/>
+          <w:lang w:val="en-US"/>
+        </w:rPr>
+      </w:pPr>
+      <w:r>
+        <w:rPr>
+          <w:sz w:val="24"/>
+          <w:lang w:val="en-US"/>
+        </w:rPr>
+        <w:t xml:space="preserve">    // Read the inputs &amp; Give Output</w:t>
+      </w:r>
+    </w:p>
+    <w:p>
+      <w:pPr>
+        <w:rPr>
+          <w:sz w:val="24"/>
+          <w:lang w:val="en-US"/>
+        </w:rPr>
+      </w:pPr>
+      <w:r>
+        <w:rPr>
+          <w:sz w:val="24"/>
+          <w:lang w:val="en-US"/>
+        </w:rPr>
+        <w:t xml:space="preserve">    for (</w:t>
+      </w:r>
+      <w:proofErr w:type="spellStart"/>
+      <w:r>
+        <w:rPr>
+          <w:sz w:val="24"/>
+          <w:lang w:val="en-US"/>
+        </w:rPr>
+        <w:t>int</w:t>
+      </w:r>
+      <w:proofErr w:type="spellEnd"/>
+      <w:r>
+        <w:rPr>
+          <w:sz w:val="24"/>
+          <w:lang w:val="en-US"/>
+        </w:rPr>
+        <w:t xml:space="preserve"> </w:t>
+      </w:r>
+      <w:proofErr w:type="spellStart"/>
+      <w:r>
+        <w:rPr>
+          <w:sz w:val="24"/>
+          <w:lang w:val="en-US"/>
+        </w:rPr>
+        <w:t>i</w:t>
+      </w:r>
+      <w:proofErr w:type="spellEnd"/>
+      <w:r>
+        <w:rPr>
+          <w:sz w:val="24"/>
+          <w:lang w:val="en-US"/>
+        </w:rPr>
+        <w:t xml:space="preserve"> = 0; </w:t>
+      </w:r>
+      <w:proofErr w:type="spellStart"/>
+      <w:r>
+        <w:rPr>
+          <w:sz w:val="24"/>
+          <w:lang w:val="en-US"/>
+        </w:rPr>
+        <w:t>i</w:t>
+      </w:r>
+      <w:proofErr w:type="spellEnd"/>
+      <w:r>
+        <w:rPr>
+          <w:sz w:val="24"/>
+          <w:lang w:val="en-US"/>
+        </w:rPr>
+        <w:t xml:space="preserve"> &lt; </w:t>
+      </w:r>
+      <w:proofErr w:type="spellStart"/>
+      <w:proofErr w:type="gramStart"/>
+      <w:r>
+        <w:rPr>
+          <w:sz w:val="24"/>
+          <w:lang w:val="en-US"/>
+        </w:rPr>
+        <w:t>str.length</w:t>
+      </w:r>
+      <w:proofErr w:type="spellEnd"/>
+      <w:proofErr w:type="gramEnd"/>
+      <w:r>
+        <w:rPr>
+          <w:sz w:val="24"/>
+          <w:lang w:val="en-US"/>
+        </w:rPr>
+        <w:t xml:space="preserve">; </w:t>
+      </w:r>
+      <w:proofErr w:type="spellStart"/>
+      <w:r>
+        <w:rPr>
+          <w:sz w:val="24"/>
+          <w:lang w:val="en-US"/>
+        </w:rPr>
+        <w:t>i</w:t>
+      </w:r>
+      <w:proofErr w:type="spellEnd"/>
+      <w:r>
+        <w:rPr>
+          <w:sz w:val="24"/>
+          <w:lang w:val="en-US"/>
+        </w:rPr>
+        <w:t>++) {</w:t>
+      </w:r>
+    </w:p>
+    <w:p>
+      <w:pPr>
+        <w:rPr>
+          <w:sz w:val="24"/>
+          <w:lang w:val="en-US"/>
+        </w:rPr>
+      </w:pPr>
+      <w:r>
+        <w:rPr>
+          <w:sz w:val="24"/>
+          <w:lang w:val="en-US"/>
+        </w:rPr>
+        <w:t xml:space="preserve">      for (</w:t>
+      </w:r>
+      <w:proofErr w:type="spellStart"/>
+      <w:r>
+        <w:rPr>
+          <w:sz w:val="24"/>
+          <w:lang w:val="en-US"/>
+        </w:rPr>
+        <w:t>int</w:t>
+      </w:r>
+      <w:proofErr w:type="spellEnd"/>
+      <w:r>
+        <w:rPr>
+          <w:sz w:val="24"/>
+          <w:lang w:val="en-US"/>
+        </w:rPr>
+        <w:t xml:space="preserve"> j = 0; j &lt; </w:t>
+      </w:r>
+      <w:proofErr w:type="spellStart"/>
+      <w:r>
+        <w:rPr>
+          <w:sz w:val="24"/>
+          <w:lang w:val="en-US"/>
+        </w:rPr>
+        <w:t>str</w:t>
+      </w:r>
+      <w:proofErr w:type="spellEnd"/>
+      <w:r>
+        <w:rPr>
+          <w:sz w:val="24"/>
+          <w:lang w:val="en-US"/>
+        </w:rPr>
+        <w:t>[</w:t>
+      </w:r>
+      <w:proofErr w:type="spellStart"/>
+      <w:r>
+        <w:rPr>
+          <w:sz w:val="24"/>
+          <w:lang w:val="en-US"/>
+        </w:rPr>
+        <w:t>i</w:t>
+      </w:r>
+      <w:proofErr w:type="spellEnd"/>
+      <w:proofErr w:type="gramStart"/>
+      <w:r>
+        <w:rPr>
+          <w:sz w:val="24"/>
+          <w:lang w:val="en-US"/>
+        </w:rPr>
+        <w:t>].length</w:t>
+      </w:r>
+      <w:proofErr w:type="gramEnd"/>
+      <w:r>
+        <w:rPr>
+          <w:sz w:val="24"/>
+          <w:lang w:val="en-US"/>
+        </w:rPr>
+        <w:t xml:space="preserve">; </w:t>
+      </w:r>
+      <w:proofErr w:type="spellStart"/>
+      <w:r>
+        <w:rPr>
+          <w:sz w:val="24"/>
+          <w:lang w:val="en-US"/>
+        </w:rPr>
+        <w:t>j++</w:t>
+      </w:r>
+      <w:proofErr w:type="spellEnd"/>
+      <w:r>
+        <w:rPr>
+          <w:sz w:val="24"/>
+          <w:lang w:val="en-US"/>
+        </w:rPr>
+        <w:t>) {</w:t>
+      </w:r>
+    </w:p>
+    <w:p>
+      <w:pPr>
+        <w:rPr>
+          <w:sz w:val="24"/>
+          <w:lang w:val="en-US"/>
+        </w:rPr>
+      </w:pPr>
+      <w:r>
+        <w:rPr>
+          <w:sz w:val="24"/>
+          <w:lang w:val="en-US"/>
+        </w:rPr>
+        <w:t xml:space="preserve">        </w:t>
+      </w:r>
+      <w:proofErr w:type="spellStart"/>
+      <w:r>
+        <w:rPr>
+          <w:sz w:val="24"/>
+          <w:lang w:val="en-US"/>
+        </w:rPr>
+        <w:t>System.out.println</w:t>
+      </w:r>
+      <w:proofErr w:type="spellEnd"/>
+      <w:r>
+        <w:rPr>
+          <w:sz w:val="24"/>
+          <w:lang w:val="en-US"/>
+        </w:rPr>
+        <w:t>(</w:t>
+      </w:r>
+      <w:proofErr w:type="spellStart"/>
+      <w:r>
+        <w:rPr>
+          <w:sz w:val="24"/>
+          <w:lang w:val="en-US"/>
+        </w:rPr>
+        <w:t>str</w:t>
+      </w:r>
+      <w:proofErr w:type="spellEnd"/>
+      <w:r>
+        <w:rPr>
+          <w:sz w:val="24"/>
+          <w:lang w:val="en-US"/>
+        </w:rPr>
+        <w:t>[</w:t>
+      </w:r>
+      <w:proofErr w:type="spellStart"/>
+      <w:r>
+        <w:rPr>
+          <w:sz w:val="24"/>
+          <w:lang w:val="en-US"/>
+        </w:rPr>
+        <w:t>i</w:t>
+      </w:r>
+      <w:proofErr w:type="spellEnd"/>
+      <w:r>
+        <w:rPr>
+          <w:sz w:val="24"/>
+          <w:lang w:val="en-US"/>
+        </w:rPr>
+        <w:t>][j]);</w:t>
+      </w:r>
+    </w:p>
+    <w:p>
+      <w:pPr>
+        <w:rPr>
+          <w:sz w:val="24"/>
+          <w:lang w:val="en-US"/>
+        </w:rPr>
+      </w:pPr>
+      <w:r>
+        <w:rPr>
+          <w:sz w:val="24"/>
+          <w:lang w:val="en-US"/>
+        </w:rPr>
+        <w:t xml:space="preserve">      }</w:t>
+      </w:r>
+    </w:p>
+    <w:p>
+      <w:pPr>
+        <w:rPr>
+          <w:sz w:val="24"/>
+          <w:lang w:val="en-US"/>
+        </w:rPr>
+      </w:pPr>
+      <w:r>
+        <w:rPr>
+          <w:sz w:val="24"/>
+          <w:lang w:val="en-US"/>
+        </w:rPr>
+        <w:t xml:space="preserve">    }</w:t>
+      </w:r>
+    </w:p>
+    <w:p>
+      <w:pPr>
+        <w:rPr>
+          <w:sz w:val="24"/>
+          <w:lang w:val="en-US"/>
+        </w:rPr>
+      </w:pPr>
+    </w:p>
+    <w:p>
+      <w:pPr>
+        <w:rPr>
+          <w:sz w:val="24"/>
+          <w:lang w:val="en-US"/>
+        </w:rPr>
+      </w:pPr>
+      <w:r>
+        <w:rPr>
+          <w:sz w:val="24"/>
+          <w:lang w:val="en-US"/>
+        </w:rPr>
+        <w:t xml:space="preserve">  }</w:t>
+      </w:r>
+    </w:p>
+    <w:p>
+      <w:pPr>
+        <w:rPr>
+          <w:sz w:val="24"/>
+          <w:lang w:val="en-US"/>
+        </w:rPr>
+      </w:pPr>
+      <w:r>
+        <w:rPr>
+          <w:sz w:val="24"/>
+          <w:lang w:val="en-US"/>
+        </w:rPr>
+        <w:t>}</w:t>
+      </w:r>
+    </w:p>
+    <w:p>
+      <w:pPr>
+        <w:rPr>
+          <w:sz w:val="24"/>
+          <w:lang w:val="en-US"/>
+        </w:rPr>
+      </w:pPr>
+    </w:p>
+    <w:p>
+      <w:pPr>
+        <w:rPr>
+          <w:b/>
+          <w:sz w:val="32"/>
+          <w:lang w:val="en-US"/>
+        </w:rPr>
+      </w:pPr>
+      <w:r>
+        <w:rPr>
+          <w:b/>
+          <w:sz w:val="32"/>
+          <w:lang w:val="en-US"/>
+        </w:rPr>
+        <w:t>Output:</w:t>
+      </w:r>
+    </w:p>
+    <w:p>
+      <w:pPr>
+        <w:rPr>
+          <w:sz w:val="24"/>
+          <w:lang w:val="en-US"/>
+        </w:rPr>
+      </w:pPr>
+      <w:r>
+        <w:rPr>
+          <w:sz w:val="24"/>
+          <w:lang w:val="en-US"/>
+        </w:rPr>
+        <w:t>Enter Number of Rows:</w:t>
+      </w:r>
+    </w:p>
+    <w:p>
+      <w:pPr>
+        <w:rPr>
+          <w:sz w:val="24"/>
+          <w:lang w:val="en-US"/>
+        </w:rPr>
+      </w:pPr>
+      <w:r>
+        <w:rPr>
+          <w:sz w:val="24"/>
+          <w:lang w:val="en-US"/>
+        </w:rPr>
+        <w:t xml:space="preserve">2       </w:t>
+      </w:r>
+    </w:p>
+    <w:p>
+      <w:pPr>
+        <w:rPr>
+          <w:sz w:val="24"/>
+          <w:lang w:val="en-US"/>
+        </w:rPr>
+      </w:pPr>
+      <w:r>
+        <w:rPr>
+          <w:sz w:val="24"/>
+          <w:lang w:val="en-US"/>
+        </w:rPr>
+        <w:t>Enter Number of Columns:</w:t>
+      </w:r>
+    </w:p>
+    <w:p>
+      <w:pPr>
+        <w:rPr>
+          <w:sz w:val="24"/>
+          <w:lang w:val="en-US"/>
+        </w:rPr>
+      </w:pPr>
+      <w:r>
+        <w:rPr>
+          <w:sz w:val="24"/>
+          <w:lang w:val="en-US"/>
+        </w:rPr>
+        <w:t>3</w:t>
+      </w:r>
+    </w:p>
+    <w:p>
+      <w:pPr>
+        <w:rPr>
+          <w:sz w:val="24"/>
+          <w:lang w:val="en-US"/>
+        </w:rPr>
+      </w:pPr>
+    </w:p>
+    <w:p>
+      <w:pPr>
+        <w:rPr>
+          <w:sz w:val="24"/>
+          <w:lang w:val="en-US"/>
+        </w:rPr>
+      </w:pPr>
+    </w:p>
+    <w:p>
+      <w:pPr>
+        <w:rPr>
+          <w:sz w:val="24"/>
+          <w:lang w:val="en-US"/>
+        </w:rPr>
+      </w:pPr>
+      <w:r>
+        <w:rPr>
+          <w:sz w:val="24"/>
+          <w:lang w:val="en-US"/>
+        </w:rPr>
+        <w:t>A</w:t>
+      </w:r>
+      <w:r>
+        <w:rPr>
+          <w:sz w:val="24"/>
+          <w:lang w:val="en-US"/>
+        </w:rPr>
+        <w:br/>
+        <w:t>B</w:t>
+      </w:r>
+      <w:r>
+        <w:rPr>
+          <w:sz w:val="24"/>
+          <w:lang w:val="en-US"/>
+        </w:rPr>
+        <w:br/>
+        <w:t>C</w:t>
+      </w:r>
+      <w:r>
+        <w:rPr>
+          <w:sz w:val="24"/>
+          <w:lang w:val="en-US"/>
+        </w:rPr>
+        <w:br/>
+        <w:t>D</w:t>
+      </w:r>
+      <w:r>
+        <w:rPr>
+          <w:sz w:val="24"/>
+          <w:lang w:val="en-US"/>
+        </w:rPr>
+        <w:br/>
+        <w:t>E</w:t>
+      </w:r>
+      <w:r>
+        <w:rPr>
+          <w:sz w:val="24"/>
+          <w:lang w:val="en-US"/>
+        </w:rPr>
+        <w:br/>
+        <w:t>F</w:t>
+      </w:r>
+      <w:r>
+        <w:rPr>
+          <w:sz w:val="24"/>
+          <w:lang w:val="en-US"/>
+        </w:rPr>
+        <w:br/>
+        <w:t>G</w:t>
+      </w:r>
+      <w:r>
+        <w:rPr>
+          <w:sz w:val="24"/>
+          <w:lang w:val="en-US"/>
+        </w:rPr>
+        <w:br/>
+        <w:t>H</w:t>
+      </w:r>
+      <w:r>
+        <w:rPr>
+          <w:sz w:val="24"/>
+          <w:lang w:val="en-US"/>
+        </w:rPr>
+        <w:br/>
+      </w:r>
+      <w:r>
+        <w:rPr>
+          <w:sz w:val="24"/>
+          <w:lang w:val="en-US"/>
+        </w:rPr>
+        <w:t>I</w:t>
+      </w:r>
+    </w:p>
+    <w:p>
+      <w:pPr>
+        <w:rPr>
+          <w:sz w:val="24"/>
+          <w:lang w:val="en-US"/>
+        </w:rPr>
+      </w:pPr>
+      <w:r>
+        <w:rPr>
+          <w:sz w:val="24"/>
+          <w:lang w:val="en-US"/>
+        </w:rPr>
+        <w:t>A</w:t>
+      </w:r>
+      <w:r>
+        <w:rPr>
+          <w:sz w:val="24"/>
+          <w:lang w:val="en-US"/>
+        </w:rPr>
+        <w:br/>
+        <w:t>B</w:t>
+      </w:r>
+      <w:r>
+        <w:rPr>
+          <w:sz w:val="24"/>
+          <w:lang w:val="en-US"/>
+        </w:rPr>
+        <w:br/>
+        <w:t>C</w:t>
+      </w:r>
+      <w:r>
+        <w:rPr>
+          <w:sz w:val="24"/>
+          <w:lang w:val="en-US"/>
+        </w:rPr>
+        <w:br/>
+        <w:t>D</w:t>
+      </w:r>
+      <w:r>
+        <w:rPr>
+          <w:sz w:val="24"/>
+          <w:lang w:val="en-US"/>
+        </w:rPr>
+        <w:br/>
+        <w:t>E</w:t>
+      </w:r>
+      <w:r>
+        <w:rPr>
+          <w:sz w:val="24"/>
+          <w:lang w:val="en-US"/>
+        </w:rPr>
+        <w:br/>
+        <w:t>F</w:t>
+      </w:r>
+      <w:r>
+        <w:rPr>
+          <w:sz w:val="24"/>
+          <w:lang w:val="en-US"/>
+        </w:rPr>
+        <w:br/>
+        <w:t>G</w:t>
+      </w:r>
+      <w:r>
+        <w:rPr>
+          <w:sz w:val="24"/>
+          <w:lang w:val="en-US"/>
+        </w:rPr>
+        <w:br/>
+        <w:t>H</w:t>
+      </w:r>
+      <w:r>
+        <w:rPr>
+          <w:sz w:val="24"/>
+          <w:lang w:val="en-US"/>
+        </w:rPr>
+        <w:br/>
+      </w:r>
+      <w:r>
+        <w:rPr>
+          <w:sz w:val="24"/>
+          <w:lang w:val="en-US"/>
+        </w:rPr>
+        <w:t>I</w:t>
+      </w:r>
+    </w:p>
+    <w:p>
+      <w:pPr>
+        <w:rPr>
+          <w:sz w:val="24"/>
+          <w:lang w:val="en-US"/>
+        </w:rPr>
+      </w:pPr>
     </w:p>
     <w:sectPr>
       <w:pgSz w:w="11906" w:h="16838"/>
@@ -2541,7 +4990,7 @@
   <w:style w:type="paragraph" w:default="1" w:styleId="Normal">
     <w:name w:val="Normal"/>
     <w:qFormat/>
-    <w:rsid w:val="00965417"/>
+    <w:rsid w:val="004A6BAC"/>
   </w:style>
   <w:style w:type="character" w:default="1" w:styleId="DefaultParagraphFont">
     <w:name w:val="Default Paragraph Font"/>

</xml_diff>